<commit_message>
Added WiP documentation, and other updates.
</commit_message>
<xml_diff>
--- a/towars_bcrt/figures/figures_edit.docx
+++ b/towars_bcrt/figures/figures_edit.docx
@@ -2792,8 +2792,8 @@
                             </w:pPr>
                             <m:oMathPara>
                               <m:oMath>
-                                <m:sSubSup>
-                                  <m:sSubSupPr>
+                                <m:sSup>
+                                  <m:sSupPr>
                                     <m:ctrlPr>
                                       <w:rPr>
                                         <w:rFonts w:ascii="Cambria Math" w:hAnsi="Cambria Math"/>
@@ -2801,32 +2801,16 @@
                                         <w:lang w:val="en-US"/>
                                       </w:rPr>
                                     </m:ctrlPr>
-                                  </m:sSubSupPr>
+                                  </m:sSupPr>
                                   <m:e>
                                     <m:r>
                                       <w:rPr>
                                         <w:rFonts w:ascii="Cambria Math" w:hAnsi="Cambria Math"/>
                                         <w:lang w:val="en-US"/>
                                       </w:rPr>
-                                      <m:t>A</m:t>
-                                    </m:r>
-                                    <m:r>
-                                      <w:rPr>
-                                        <w:rFonts w:ascii="Cambria Math" w:hAnsi="Cambria Math"/>
-                                        <w:lang w:val="en-US"/>
-                                      </w:rPr>
-                                      <m:t>D</m:t>
+                                      <m:t>α</m:t>
                                     </m:r>
                                   </m:e>
-                                  <m:sub>
-                                    <m:r>
-                                      <w:rPr>
-                                        <w:rFonts w:ascii="Cambria Math" w:hAnsi="Cambria Math"/>
-                                        <w:lang w:val="en-US"/>
-                                      </w:rPr>
-                                      <m:t>4</m:t>
-                                    </m:r>
-                                  </m:sub>
                                   <m:sup>
                                     <m:r>
                                       <w:rPr>
@@ -2850,9 +2834,16 @@
                                       <m:t>)</m:t>
                                     </m:r>
                                   </m:sup>
-                                </m:sSubSup>
+                                </m:sSup>
                               </m:oMath>
                             </m:oMathPara>
+                          </w:p>
+                          <w:p>
+                            <w:pPr>
+                              <w:rPr>
+                                <w:lang w:val="en-US"/>
+                              </w:rPr>
+                            </w:pPr>
                           </w:p>
                         </w:txbxContent>
                       </wps:txbx>
@@ -2884,8 +2875,8 @@
                       </w:pPr>
                       <m:oMathPara>
                         <m:oMath>
-                          <m:sSubSup>
-                            <m:sSubSupPr>
+                          <m:sSup>
+                            <m:sSupPr>
                               <m:ctrlPr>
                                 <w:rPr>
                                   <w:rFonts w:ascii="Cambria Math" w:hAnsi="Cambria Math"/>
@@ -2893,32 +2884,16 @@
                                   <w:lang w:val="en-US"/>
                                 </w:rPr>
                               </m:ctrlPr>
-                            </m:sSubSupPr>
+                            </m:sSupPr>
                             <m:e>
                               <m:r>
                                 <w:rPr>
                                   <w:rFonts w:ascii="Cambria Math" w:hAnsi="Cambria Math"/>
                                   <w:lang w:val="en-US"/>
                                 </w:rPr>
-                                <m:t>A</m:t>
-                              </m:r>
-                              <m:r>
-                                <w:rPr>
-                                  <w:rFonts w:ascii="Cambria Math" w:hAnsi="Cambria Math"/>
-                                  <w:lang w:val="en-US"/>
-                                </w:rPr>
-                                <m:t>D</m:t>
+                                <m:t>α</m:t>
                               </m:r>
                             </m:e>
-                            <m:sub>
-                              <m:r>
-                                <w:rPr>
-                                  <w:rFonts w:ascii="Cambria Math" w:hAnsi="Cambria Math"/>
-                                  <w:lang w:val="en-US"/>
-                                </w:rPr>
-                                <m:t>4</m:t>
-                              </m:r>
-                            </m:sub>
                             <m:sup>
                               <m:r>
                                 <w:rPr>
@@ -2942,9 +2917,16 @@
                                 <m:t>)</m:t>
                               </m:r>
                             </m:sup>
-                          </m:sSubSup>
+                          </m:sSup>
                         </m:oMath>
                       </m:oMathPara>
+                    </w:p>
+                    <w:p>
+                      <w:pPr>
+                        <w:rPr>
+                          <w:lang w:val="en-US"/>
+                        </w:rPr>
+                      </w:pPr>
                     </w:p>
                   </w:txbxContent>
                 </v:textbox>
@@ -3847,15 +3829,8 @@
                             </w:pPr>
                             <m:oMathPara>
                               <m:oMath>
-                                <m:r>
-                                  <w:rPr>
-                                    <w:rFonts w:ascii="Cambria Math" w:hAnsi="Cambria Math"/>
-                                    <w:lang w:val="en-US"/>
-                                  </w:rPr>
-                                  <m:t>A</m:t>
-                                </m:r>
-                                <m:sSubSup>
-                                  <m:sSubSupPr>
+                                <m:sSup>
+                                  <m:sSupPr>
                                     <m:ctrlPr>
                                       <w:rPr>
                                         <w:rFonts w:ascii="Cambria Math" w:hAnsi="Cambria Math"/>
@@ -3863,25 +3838,16 @@
                                         <w:lang w:val="en-US"/>
                                       </w:rPr>
                                     </m:ctrlPr>
-                                  </m:sSubSupPr>
+                                  </m:sSupPr>
                                   <m:e>
                                     <m:r>
                                       <w:rPr>
                                         <w:rFonts w:ascii="Cambria Math" w:hAnsi="Cambria Math"/>
                                         <w:lang w:val="en-US"/>
                                       </w:rPr>
-                                      <m:t>D</m:t>
+                                      <m:t>α</m:t>
                                     </m:r>
                                   </m:e>
-                                  <m:sub>
-                                    <m:r>
-                                      <w:rPr>
-                                        <w:rFonts w:ascii="Cambria Math" w:hAnsi="Cambria Math"/>
-                                        <w:lang w:val="en-US"/>
-                                      </w:rPr>
-                                      <m:t>4</m:t>
-                                    </m:r>
-                                  </m:sub>
                                   <m:sup>
                                     <m:r>
                                       <w:rPr>
@@ -3891,7 +3857,7 @@
                                       <m:t>(0)</m:t>
                                     </m:r>
                                   </m:sup>
-                                </m:sSubSup>
+                                </m:sSup>
                               </m:oMath>
                             </m:oMathPara>
                           </w:p>
@@ -3925,15 +3891,8 @@
                       </w:pPr>
                       <m:oMathPara>
                         <m:oMath>
-                          <m:r>
-                            <w:rPr>
-                              <w:rFonts w:ascii="Cambria Math" w:hAnsi="Cambria Math"/>
-                              <w:lang w:val="en-US"/>
-                            </w:rPr>
-                            <m:t>A</m:t>
-                          </m:r>
-                          <m:sSubSup>
-                            <m:sSubSupPr>
+                          <m:sSup>
+                            <m:sSupPr>
                               <m:ctrlPr>
                                 <w:rPr>
                                   <w:rFonts w:ascii="Cambria Math" w:hAnsi="Cambria Math"/>
@@ -3941,25 +3900,16 @@
                                   <w:lang w:val="en-US"/>
                                 </w:rPr>
                               </m:ctrlPr>
-                            </m:sSubSupPr>
+                            </m:sSupPr>
                             <m:e>
                               <m:r>
                                 <w:rPr>
                                   <w:rFonts w:ascii="Cambria Math" w:hAnsi="Cambria Math"/>
                                   <w:lang w:val="en-US"/>
                                 </w:rPr>
-                                <m:t>D</m:t>
+                                <m:t>α</m:t>
                               </m:r>
                             </m:e>
-                            <m:sub>
-                              <m:r>
-                                <w:rPr>
-                                  <w:rFonts w:ascii="Cambria Math" w:hAnsi="Cambria Math"/>
-                                  <w:lang w:val="en-US"/>
-                                </w:rPr>
-                                <m:t>4</m:t>
-                              </m:r>
-                            </m:sub>
                             <m:sup>
                               <m:r>
                                 <w:rPr>
@@ -3969,7 +3919,7 @@
                                 <m:t>(0)</m:t>
                               </m:r>
                             </m:sup>
-                          </m:sSubSup>
+                          </m:sSup>
                         </m:oMath>
                       </m:oMathPara>
                     </w:p>
@@ -4636,236 +4586,6 @@
         <mc:AlternateContent>
           <mc:Choice Requires="wps">
             <w:drawing>
-              <wp:anchor distT="45720" distB="45720" distL="114300" distR="114300" simplePos="0" relativeHeight="251720704" behindDoc="0" locked="0" layoutInCell="1" allowOverlap="1" wp14:anchorId="05C0E509" wp14:editId="541F3FB1">
-                <wp:simplePos x="0" y="0"/>
-                <wp:positionH relativeFrom="column">
-                  <wp:posOffset>1965960</wp:posOffset>
-                </wp:positionH>
-                <wp:positionV relativeFrom="paragraph">
-                  <wp:posOffset>1086485</wp:posOffset>
-                </wp:positionV>
-                <wp:extent cx="1016000" cy="311150"/>
-                <wp:effectExtent l="0" t="0" r="0" b="0"/>
-                <wp:wrapSquare wrapText="bothSides"/>
-                <wp:docPr id="199" name="Text Box 2"/>
-                <wp:cNvGraphicFramePr>
-                  <a:graphicFrameLocks xmlns:a="http://schemas.openxmlformats.org/drawingml/2006/main"/>
-                </wp:cNvGraphicFramePr>
-                <a:graphic xmlns:a="http://schemas.openxmlformats.org/drawingml/2006/main">
-                  <a:graphicData uri="http://schemas.microsoft.com/office/word/2010/wordprocessingShape">
-                    <wps:wsp>
-                      <wps:cNvSpPr txBox="1">
-                        <a:spLocks noChangeArrowheads="1"/>
-                      </wps:cNvSpPr>
-                      <wps:spPr bwMode="auto">
-                        <a:xfrm>
-                          <a:off x="0" y="0"/>
-                          <a:ext cx="1016000" cy="311150"/>
-                        </a:xfrm>
-                        <a:prstGeom prst="rect">
-                          <a:avLst/>
-                        </a:prstGeom>
-                        <a:noFill/>
-                        <a:ln w="9525">
-                          <a:noFill/>
-                          <a:miter lim="800000"/>
-                          <a:headEnd/>
-                          <a:tailEnd/>
-                        </a:ln>
-                      </wps:spPr>
-                      <wps:txbx>
-                        <w:txbxContent>
-                          <w:p>
-                            <w:pPr>
-                              <w:rPr>
-                                <w:lang w:val="en-US"/>
-                              </w:rPr>
-                            </w:pPr>
-                            <m:oMathPara>
-                              <m:oMath>
-                                <m:sSub>
-                                  <m:sSubPr>
-                                    <m:ctrlPr>
-                                      <w:rPr>
-                                        <w:rFonts w:ascii="Cambria Math" w:hAnsi="Cambria Math"/>
-                                        <w:i/>
-                                        <w:lang w:val="en-US"/>
-                                      </w:rPr>
-                                    </m:ctrlPr>
-                                  </m:sSubPr>
-                                  <m:e>
-                                    <m:r>
-                                      <w:rPr>
-                                        <w:rFonts w:ascii="Cambria Math" w:hAnsi="Cambria Math"/>
-                                        <w:lang w:val="en-US"/>
-                                      </w:rPr>
-                                      <m:t>DI</m:t>
-                                    </m:r>
-                                  </m:e>
-                                  <m:sub>
-                                    <m:r>
-                                      <w:rPr>
-                                        <w:rFonts w:ascii="Cambria Math" w:hAnsi="Cambria Math"/>
-                                        <w:lang w:val="en-US"/>
-                                      </w:rPr>
-                                      <m:t>4</m:t>
-                                    </m:r>
-                                  </m:sub>
-                                </m:sSub>
-                              </m:oMath>
-                            </m:oMathPara>
-                          </w:p>
-                        </w:txbxContent>
-                      </wps:txbx>
-                      <wps:bodyPr rot="0" vert="horz" wrap="square" lIns="91440" tIns="45720" rIns="91440" bIns="45720" anchor="t" anchorCtr="0">
-                        <a:noAutofit/>
-                      </wps:bodyPr>
-                    </wps:wsp>
-                  </a:graphicData>
-                </a:graphic>
-                <wp14:sizeRelH relativeFrom="margin">
-                  <wp14:pctWidth>0</wp14:pctWidth>
-                </wp14:sizeRelH>
-                <wp14:sizeRelV relativeFrom="margin">
-                  <wp14:pctHeight>0</wp14:pctHeight>
-                </wp14:sizeRelV>
-              </wp:anchor>
-            </w:drawing>
-          </mc:Choice>
-          <mc:Fallback>
-            <w:pict>
-              <v:shape w14:anchorId="05C0E509" id="_x0000_s1037" type="#_x0000_t202" style="position:absolute;left:0;text-align:left;margin-left:154.8pt;margin-top:85.55pt;width:80pt;height:24.5pt;z-index:251720704;visibility:visible;mso-wrap-style:square;mso-width-percent:0;mso-height-percent:0;mso-wrap-distance-left:9pt;mso-wrap-distance-top:3.6pt;mso-wrap-distance-right:9pt;mso-wrap-distance-bottom:3.6pt;mso-position-horizontal:absolute;mso-position-horizontal-relative:text;mso-position-vertical:absolute;mso-position-vertical-relative:text;mso-width-percent:0;mso-height-percent:0;mso-width-relative:margin;mso-height-relative:margin;v-text-anchor:top" o:gfxdata="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" filled="f" stroked="f">
-                <v:textbox>
-                  <w:txbxContent>
-                    <w:p>
-                      <w:pPr>
-                        <w:rPr>
-                          <w:lang w:val="en-US"/>
-                        </w:rPr>
-                      </w:pPr>
-                      <m:oMathPara>
-                        <m:oMath>
-                          <m:sSub>
-                            <m:sSubPr>
-                              <m:ctrlPr>
-                                <w:rPr>
-                                  <w:rFonts w:ascii="Cambria Math" w:hAnsi="Cambria Math"/>
-                                  <w:i/>
-                                  <w:lang w:val="en-US"/>
-                                </w:rPr>
-                              </m:ctrlPr>
-                            </m:sSubPr>
-                            <m:e>
-                              <m:r>
-                                <w:rPr>
-                                  <w:rFonts w:ascii="Cambria Math" w:hAnsi="Cambria Math"/>
-                                  <w:lang w:val="en-US"/>
-                                </w:rPr>
-                                <m:t>DI</m:t>
-                              </m:r>
-                            </m:e>
-                            <m:sub>
-                              <m:r>
-                                <w:rPr>
-                                  <w:rFonts w:ascii="Cambria Math" w:hAnsi="Cambria Math"/>
-                                  <w:lang w:val="en-US"/>
-                                </w:rPr>
-                                <m:t>4</m:t>
-                              </m:r>
-                            </m:sub>
-                          </m:sSub>
-                        </m:oMath>
-                      </m:oMathPara>
-                    </w:p>
-                  </w:txbxContent>
-                </v:textbox>
-                <w10:wrap type="square"/>
-              </v:shape>
-            </w:pict>
-          </mc:Fallback>
-        </mc:AlternateContent>
-      </w:r>
-      <w:r>
-        <w:rPr>
-          <w:noProof/>
-          <w:lang w:eastAsia="nl-NL"/>
-        </w:rPr>
-        <mc:AlternateContent>
-          <mc:Choice Requires="wps">
-            <w:drawing>
-              <wp:anchor distT="0" distB="0" distL="114300" distR="114300" simplePos="0" relativeHeight="251718656" behindDoc="0" locked="0" layoutInCell="1" allowOverlap="1" wp14:anchorId="26405B15" wp14:editId="0DF2E8AC">
-                <wp:simplePos x="0" y="0"/>
-                <wp:positionH relativeFrom="column">
-                  <wp:posOffset>4160520</wp:posOffset>
-                </wp:positionH>
-                <wp:positionV relativeFrom="paragraph">
-                  <wp:posOffset>427355</wp:posOffset>
-                </wp:positionV>
-                <wp:extent cx="0" cy="548640"/>
-                <wp:effectExtent l="0" t="0" r="19050" b="22860"/>
-                <wp:wrapNone/>
-                <wp:docPr id="198" name="Straight Connector 198"/>
-                <wp:cNvGraphicFramePr/>
-                <a:graphic xmlns:a="http://schemas.openxmlformats.org/drawingml/2006/main">
-                  <a:graphicData uri="http://schemas.microsoft.com/office/word/2010/wordprocessingShape">
-                    <wps:wsp>
-                      <wps:cNvCnPr/>
-                      <wps:spPr>
-                        <a:xfrm>
-                          <a:off x="0" y="0"/>
-                          <a:ext cx="0" cy="548640"/>
-                        </a:xfrm>
-                        <a:prstGeom prst="line">
-                          <a:avLst/>
-                        </a:prstGeom>
-                        <a:ln w="9525">
-                          <a:solidFill>
-                            <a:schemeClr val="tx1"/>
-                          </a:solidFill>
-                          <a:prstDash val="sysDash"/>
-                        </a:ln>
-                      </wps:spPr>
-                      <wps:style>
-                        <a:lnRef idx="1">
-                          <a:schemeClr val="accent1"/>
-                        </a:lnRef>
-                        <a:fillRef idx="0">
-                          <a:schemeClr val="accent1"/>
-                        </a:fillRef>
-                        <a:effectRef idx="0">
-                          <a:schemeClr val="accent1"/>
-                        </a:effectRef>
-                        <a:fontRef idx="minor">
-                          <a:schemeClr val="tx1"/>
-                        </a:fontRef>
-                      </wps:style>
-                      <wps:bodyPr/>
-                    </wps:wsp>
-                  </a:graphicData>
-                </a:graphic>
-                <wp14:sizeRelV relativeFrom="margin">
-                  <wp14:pctHeight>0</wp14:pctHeight>
-                </wp14:sizeRelV>
-              </wp:anchor>
-            </w:drawing>
-          </mc:Choice>
-          <mc:Fallback>
-            <w:pict>
-              <v:line w14:anchorId="15F1401E" id="Straight Connector 198" o:spid="_x0000_s1026" style="position:absolute;z-index:251718656;visibility:visible;mso-wrap-style:square;mso-height-percent:0;mso-wrap-distance-left:9pt;mso-wrap-distance-top:0;mso-wrap-distance-right:9pt;mso-wrap-distance-bottom:0;mso-position-horizontal:absolute;mso-position-horizontal-relative:text;mso-position-vertical:absolute;mso-position-vertical-relative:text;mso-height-percent:0;mso-height-relative:margin" from="327.6pt,33.65pt" to="327.6pt,76.85pt" o:gfxdata="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" strokecolor="black [3213]">
-                <v:stroke dashstyle="3 1" joinstyle="miter"/>
-              </v:line>
-            </w:pict>
-          </mc:Fallback>
-        </mc:AlternateContent>
-      </w:r>
-      <w:r>
-        <w:rPr>
-          <w:noProof/>
-          <w:lang w:eastAsia="nl-NL"/>
-        </w:rPr>
-        <mc:AlternateContent>
-          <mc:Choice Requires="wps">
-            <w:drawing>
               <wp:anchor distT="0" distB="0" distL="114300" distR="114300" simplePos="0" relativeHeight="251708416" behindDoc="0" locked="0" layoutInCell="1" allowOverlap="1" wp14:anchorId="7429B01F" wp14:editId="7E568799">
                 <wp:simplePos x="0" y="0"/>
                 <wp:positionH relativeFrom="column">
@@ -4924,411 +4644,9 @@
           </mc:Choice>
           <mc:Fallback>
             <w:pict>
-              <v:line w14:anchorId="4D99E1EB" id="Straight Connector 28" o:spid="_x0000_s1026" style="position:absolute;z-index:251708416;visibility:visible;mso-wrap-style:square;mso-height-percent:0;mso-wrap-distance-left:9pt;mso-wrap-distance-top:0;mso-wrap-distance-right:9pt;mso-wrap-distance-bottom:0;mso-position-horizontal:absolute;mso-position-horizontal-relative:text;mso-position-vertical:absolute;mso-position-vertical-relative:text;mso-height-percent:0;mso-height-relative:margin" from="359.7pt,45.05pt" to="359.7pt,89.15pt" o:gfxdata="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" strokecolor="black [3213]">
+              <v:line w14:anchorId="1C2FEC5F" id="Straight Connector 28" o:spid="_x0000_s1026" style="position:absolute;z-index:251708416;visibility:visible;mso-wrap-style:square;mso-height-percent:0;mso-wrap-distance-left:9pt;mso-wrap-distance-top:0;mso-wrap-distance-right:9pt;mso-wrap-distance-bottom:0;mso-position-horizontal:absolute;mso-position-horizontal-relative:text;mso-position-vertical:absolute;mso-position-vertical-relative:text;mso-height-percent:0;mso-height-relative:margin" from="359.7pt,45.05pt" to="359.7pt,89.15pt" o:gfxdata="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" strokecolor="black [3213]">
                 <v:stroke dashstyle="3 1" joinstyle="miter"/>
               </v:line>
-            </w:pict>
-          </mc:Fallback>
-        </mc:AlternateContent>
-      </w:r>
-      <w:r>
-        <w:rPr>
-          <w:noProof/>
-          <w:lang w:eastAsia="nl-NL"/>
-        </w:rPr>
-        <mc:AlternateContent>
-          <mc:Choice Requires="wps">
-            <w:drawing>
-              <wp:anchor distT="0" distB="0" distL="114300" distR="114300" simplePos="0" relativeHeight="251716608" behindDoc="0" locked="0" layoutInCell="1" allowOverlap="1" wp14:anchorId="0F8B9C69" wp14:editId="79FC195F">
-                <wp:simplePos x="0" y="0"/>
-                <wp:positionH relativeFrom="column">
-                  <wp:posOffset>87630</wp:posOffset>
-                </wp:positionH>
-                <wp:positionV relativeFrom="paragraph">
-                  <wp:posOffset>1133475</wp:posOffset>
-                </wp:positionV>
-                <wp:extent cx="4480560" cy="0"/>
-                <wp:effectExtent l="38100" t="76200" r="15240" b="95250"/>
-                <wp:wrapNone/>
-                <wp:docPr id="197" name="Straight Arrow Connector 197"/>
-                <wp:cNvGraphicFramePr/>
-                <a:graphic xmlns:a="http://schemas.openxmlformats.org/drawingml/2006/main">
-                  <a:graphicData uri="http://schemas.microsoft.com/office/word/2010/wordprocessingShape">
-                    <wps:wsp>
-                      <wps:cNvCnPr/>
-                      <wps:spPr>
-                        <a:xfrm>
-                          <a:off x="0" y="0"/>
-                          <a:ext cx="4480560" cy="0"/>
-                        </a:xfrm>
-                        <a:prstGeom prst="straightConnector1">
-                          <a:avLst/>
-                        </a:prstGeom>
-                        <a:ln w="12700">
-                          <a:solidFill>
-                            <a:schemeClr val="tx1"/>
-                          </a:solidFill>
-                          <a:headEnd type="triangle"/>
-                          <a:tailEnd type="triangle"/>
-                        </a:ln>
-                      </wps:spPr>
-                      <wps:style>
-                        <a:lnRef idx="1">
-                          <a:schemeClr val="accent1"/>
-                        </a:lnRef>
-                        <a:fillRef idx="0">
-                          <a:schemeClr val="accent1"/>
-                        </a:fillRef>
-                        <a:effectRef idx="0">
-                          <a:schemeClr val="accent1"/>
-                        </a:effectRef>
-                        <a:fontRef idx="minor">
-                          <a:schemeClr val="tx1"/>
-                        </a:fontRef>
-                      </wps:style>
-                      <wps:bodyPr/>
-                    </wps:wsp>
-                  </a:graphicData>
-                </a:graphic>
-                <wp14:sizeRelH relativeFrom="margin">
-                  <wp14:pctWidth>0</wp14:pctWidth>
-                </wp14:sizeRelH>
-                <wp14:sizeRelV relativeFrom="margin">
-                  <wp14:pctHeight>0</wp14:pctHeight>
-                </wp14:sizeRelV>
-              </wp:anchor>
-            </w:drawing>
-          </mc:Choice>
-          <mc:Fallback>
-            <w:pict>
-              <v:shape w14:anchorId="0D2EACD9" id="Straight Arrow Connector 197" o:spid="_x0000_s1026" type="#_x0000_t32" style="position:absolute;margin-left:6.9pt;margin-top:89.25pt;width:352.8pt;height:0;z-index:251716608;visibility:visible;mso-wrap-style:square;mso-width-percent:0;mso-height-percent:0;mso-wrap-distance-left:9pt;mso-wrap-distance-top:0;mso-wrap-distance-right:9pt;mso-wrap-distance-bottom:0;mso-position-horizontal:absolute;mso-position-horizontal-relative:text;mso-position-vertical:absolute;mso-position-vertical-relative:text;mso-width-percent:0;mso-height-percent:0;mso-width-relative:margin;mso-height-relative:margin" o:gfxdata="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" strokecolor="black [3213]" strokeweight="1pt">
-                <v:stroke startarrow="block" endarrow="block" joinstyle="miter"/>
-              </v:shape>
-            </w:pict>
-          </mc:Fallback>
-        </mc:AlternateContent>
-      </w:r>
-      <w:r>
-        <w:rPr>
-          <w:noProof/>
-          <w:lang w:eastAsia="nl-NL"/>
-        </w:rPr>
-        <mc:AlternateContent>
-          <mc:Choice Requires="wps">
-            <w:drawing>
-              <wp:anchor distT="45720" distB="45720" distL="114300" distR="114300" simplePos="0" relativeHeight="251710464" behindDoc="0" locked="0" layoutInCell="1" allowOverlap="1" wp14:anchorId="589E4AE0" wp14:editId="4BAB6AA9">
-                <wp:simplePos x="0" y="0"/>
-                <wp:positionH relativeFrom="column">
-                  <wp:posOffset>4396740</wp:posOffset>
-                </wp:positionH>
-                <wp:positionV relativeFrom="paragraph">
-                  <wp:posOffset>939165</wp:posOffset>
-                </wp:positionV>
-                <wp:extent cx="1016000" cy="311150"/>
-                <wp:effectExtent l="0" t="0" r="0" b="0"/>
-                <wp:wrapSquare wrapText="bothSides"/>
-                <wp:docPr id="192" name="Text Box 2"/>
-                <wp:cNvGraphicFramePr>
-                  <a:graphicFrameLocks xmlns:a="http://schemas.openxmlformats.org/drawingml/2006/main"/>
-                </wp:cNvGraphicFramePr>
-                <a:graphic xmlns:a="http://schemas.openxmlformats.org/drawingml/2006/main">
-                  <a:graphicData uri="http://schemas.microsoft.com/office/word/2010/wordprocessingShape">
-                    <wps:wsp>
-                      <wps:cNvSpPr txBox="1">
-                        <a:spLocks noChangeArrowheads="1"/>
-                      </wps:cNvSpPr>
-                      <wps:spPr bwMode="auto">
-                        <a:xfrm>
-                          <a:off x="0" y="0"/>
-                          <a:ext cx="1016000" cy="311150"/>
-                        </a:xfrm>
-                        <a:prstGeom prst="rect">
-                          <a:avLst/>
-                        </a:prstGeom>
-                        <a:noFill/>
-                        <a:ln w="9525">
-                          <a:noFill/>
-                          <a:miter lim="800000"/>
-                          <a:headEnd/>
-                          <a:tailEnd/>
-                        </a:ln>
-                      </wps:spPr>
-                      <wps:txbx>
-                        <w:txbxContent>
-                          <w:p>
-                            <w:pPr>
-                              <w:rPr>
-                                <w:lang w:val="en-US"/>
-                              </w:rPr>
-                            </w:pPr>
-                            <m:oMathPara>
-                              <m:oMath>
-                                <m:sSubSup>
-                                  <m:sSubSupPr>
-                                    <m:ctrlPr>
-                                      <w:rPr>
-                                        <w:rFonts w:ascii="Cambria Math" w:hAnsi="Cambria Math"/>
-                                        <w:i/>
-                                        <w:lang w:val="en-US"/>
-                                      </w:rPr>
-                                    </m:ctrlPr>
-                                  </m:sSubSupPr>
-                                  <m:e>
-                                    <m:r>
-                                      <w:rPr>
-                                        <w:rFonts w:ascii="Cambria Math" w:hAnsi="Cambria Math"/>
-                                        <w:lang w:val="en-US"/>
-                                      </w:rPr>
-                                      <m:t>BR</m:t>
-                                    </m:r>
-                                  </m:e>
-                                  <m:sub>
-                                    <m:r>
-                                      <w:rPr>
-                                        <w:rFonts w:ascii="Cambria Math" w:hAnsi="Cambria Math"/>
-                                        <w:lang w:val="en-US"/>
-                                      </w:rPr>
-                                      <m:t>4</m:t>
-                                    </m:r>
-                                  </m:sub>
-                                  <m:sup>
-                                    <m:r>
-                                      <w:rPr>
-                                        <w:rFonts w:ascii="Cambria Math" w:hAnsi="Cambria Math"/>
-                                        <w:lang w:val="en-US"/>
-                                      </w:rPr>
-                                      <m:t>lb (1)</m:t>
-                                    </m:r>
-                                  </m:sup>
-                                </m:sSubSup>
-                              </m:oMath>
-                            </m:oMathPara>
-                          </w:p>
-                        </w:txbxContent>
-                      </wps:txbx>
-                      <wps:bodyPr rot="0" vert="horz" wrap="square" lIns="91440" tIns="45720" rIns="91440" bIns="45720" anchor="t" anchorCtr="0">
-                        <a:noAutofit/>
-                      </wps:bodyPr>
-                    </wps:wsp>
-                  </a:graphicData>
-                </a:graphic>
-                <wp14:sizeRelH relativeFrom="margin">
-                  <wp14:pctWidth>0</wp14:pctWidth>
-                </wp14:sizeRelH>
-                <wp14:sizeRelV relativeFrom="margin">
-                  <wp14:pctHeight>0</wp14:pctHeight>
-                </wp14:sizeRelV>
-              </wp:anchor>
-            </w:drawing>
-          </mc:Choice>
-          <mc:Fallback>
-            <w:pict>
-              <v:shape w14:anchorId="589E4AE0" id="_x0000_s1038" type="#_x0000_t202" style="position:absolute;left:0;text-align:left;margin-left:346.2pt;margin-top:73.95pt;width:80pt;height:24.5pt;z-index:251710464;visibility:visible;mso-wrap-style:square;mso-width-percent:0;mso-height-percent:0;mso-wrap-distance-left:9pt;mso-wrap-distance-top:3.6pt;mso-wrap-distance-right:9pt;mso-wrap-distance-bottom:3.6pt;mso-position-horizontal:absolute;mso-position-horizontal-relative:text;mso-position-vertical:absolute;mso-position-vertical-relative:text;mso-width-percent:0;mso-height-percent:0;mso-width-relative:margin;mso-height-relative:margin;v-text-anchor:top" o:gfxdata="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" filled="f" stroked="f">
-                <v:textbox>
-                  <w:txbxContent>
-                    <w:p>
-                      <w:pPr>
-                        <w:rPr>
-                          <w:lang w:val="en-US"/>
-                        </w:rPr>
-                      </w:pPr>
-                      <m:oMathPara>
-                        <m:oMath>
-                          <m:sSubSup>
-                            <m:sSubSupPr>
-                              <m:ctrlPr>
-                                <w:rPr>
-                                  <w:rFonts w:ascii="Cambria Math" w:hAnsi="Cambria Math"/>
-                                  <w:i/>
-                                  <w:lang w:val="en-US"/>
-                                </w:rPr>
-                              </m:ctrlPr>
-                            </m:sSubSupPr>
-                            <m:e>
-                              <m:r>
-                                <w:rPr>
-                                  <w:rFonts w:ascii="Cambria Math" w:hAnsi="Cambria Math"/>
-                                  <w:lang w:val="en-US"/>
-                                </w:rPr>
-                                <m:t>BR</m:t>
-                              </m:r>
-                            </m:e>
-                            <m:sub>
-                              <m:r>
-                                <w:rPr>
-                                  <w:rFonts w:ascii="Cambria Math" w:hAnsi="Cambria Math"/>
-                                  <w:lang w:val="en-US"/>
-                                </w:rPr>
-                                <m:t>4</m:t>
-                              </m:r>
-                            </m:sub>
-                            <m:sup>
-                              <m:r>
-                                <w:rPr>
-                                  <w:rFonts w:ascii="Cambria Math" w:hAnsi="Cambria Math"/>
-                                  <w:lang w:val="en-US"/>
-                                </w:rPr>
-                                <m:t>lb (1)</m:t>
-                              </m:r>
-                            </m:sup>
-                          </m:sSubSup>
-                        </m:oMath>
-                      </m:oMathPara>
-                    </w:p>
-                  </w:txbxContent>
-                </v:textbox>
-                <w10:wrap type="square"/>
-              </v:shape>
-            </w:pict>
-          </mc:Fallback>
-        </mc:AlternateContent>
-      </w:r>
-      <w:r>
-        <w:rPr>
-          <w:noProof/>
-          <w:lang w:eastAsia="nl-NL"/>
-        </w:rPr>
-        <mc:AlternateContent>
-          <mc:Choice Requires="wps">
-            <w:drawing>
-              <wp:anchor distT="0" distB="0" distL="114300" distR="114300" simplePos="0" relativeHeight="251706368" behindDoc="0" locked="0" layoutInCell="1" allowOverlap="1" wp14:anchorId="084308F2" wp14:editId="0EBAD727">
-                <wp:simplePos x="0" y="0"/>
-                <wp:positionH relativeFrom="column">
-                  <wp:posOffset>5204460</wp:posOffset>
-                </wp:positionH>
-                <wp:positionV relativeFrom="paragraph">
-                  <wp:posOffset>438785</wp:posOffset>
-                </wp:positionV>
-                <wp:extent cx="0" cy="542290"/>
-                <wp:effectExtent l="0" t="0" r="19050" b="10160"/>
-                <wp:wrapNone/>
-                <wp:docPr id="29" name="Straight Connector 29"/>
-                <wp:cNvGraphicFramePr/>
-                <a:graphic xmlns:a="http://schemas.openxmlformats.org/drawingml/2006/main">
-                  <a:graphicData uri="http://schemas.microsoft.com/office/word/2010/wordprocessingShape">
-                    <wps:wsp>
-                      <wps:cNvCnPr/>
-                      <wps:spPr>
-                        <a:xfrm>
-                          <a:off x="0" y="0"/>
-                          <a:ext cx="0" cy="542290"/>
-                        </a:xfrm>
-                        <a:prstGeom prst="line">
-                          <a:avLst/>
-                        </a:prstGeom>
-                        <a:ln w="9525">
-                          <a:solidFill>
-                            <a:schemeClr val="tx1"/>
-                          </a:solidFill>
-                          <a:prstDash val="sysDash"/>
-                        </a:ln>
-                      </wps:spPr>
-                      <wps:style>
-                        <a:lnRef idx="1">
-                          <a:schemeClr val="accent1"/>
-                        </a:lnRef>
-                        <a:fillRef idx="0">
-                          <a:schemeClr val="accent1"/>
-                        </a:fillRef>
-                        <a:effectRef idx="0">
-                          <a:schemeClr val="accent1"/>
-                        </a:effectRef>
-                        <a:fontRef idx="minor">
-                          <a:schemeClr val="tx1"/>
-                        </a:fontRef>
-                      </wps:style>
-                      <wps:bodyPr/>
-                    </wps:wsp>
-                  </a:graphicData>
-                </a:graphic>
-                <wp14:sizeRelV relativeFrom="margin">
-                  <wp14:pctHeight>0</wp14:pctHeight>
-                </wp14:sizeRelV>
-              </wp:anchor>
-            </w:drawing>
-          </mc:Choice>
-          <mc:Fallback>
-            <w:pict>
-              <v:line w14:anchorId="2742B944" id="Straight Connector 29" o:spid="_x0000_s1026" style="position:absolute;z-index:251706368;visibility:visible;mso-wrap-style:square;mso-height-percent:0;mso-wrap-distance-left:9pt;mso-wrap-distance-top:0;mso-wrap-distance-right:9pt;mso-wrap-distance-bottom:0;mso-position-horizontal:absolute;mso-position-horizontal-relative:text;mso-position-vertical:absolute;mso-position-vertical-relative:text;mso-height-percent:0;mso-height-relative:margin" from="409.8pt,34.55pt" to="409.8pt,77.25pt" o:gfxdata="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" strokecolor="black [3213]">
-                <v:stroke dashstyle="3 1" joinstyle="miter"/>
-              </v:line>
-            </w:pict>
-          </mc:Fallback>
-        </mc:AlternateContent>
-      </w:r>
-      <w:r>
-        <w:rPr>
-          <w:noProof/>
-          <w:lang w:eastAsia="nl-NL"/>
-        </w:rPr>
-        <mc:AlternateContent>
-          <mc:Choice Requires="wps">
-            <w:drawing>
-              <wp:anchor distT="0" distB="0" distL="114300" distR="114300" simplePos="0" relativeHeight="251712512" behindDoc="0" locked="0" layoutInCell="1" allowOverlap="1" wp14:anchorId="25F4F074" wp14:editId="40B95A4C">
-                <wp:simplePos x="0" y="0"/>
-                <wp:positionH relativeFrom="column">
-                  <wp:posOffset>4160520</wp:posOffset>
-                </wp:positionH>
-                <wp:positionV relativeFrom="paragraph">
-                  <wp:posOffset>979805</wp:posOffset>
-                </wp:positionV>
-                <wp:extent cx="1043940" cy="1270"/>
-                <wp:effectExtent l="38100" t="76200" r="22860" b="93980"/>
-                <wp:wrapNone/>
-                <wp:docPr id="193" name="Straight Arrow Connector 193"/>
-                <wp:cNvGraphicFramePr/>
-                <a:graphic xmlns:a="http://schemas.openxmlformats.org/drawingml/2006/main">
-                  <a:graphicData uri="http://schemas.microsoft.com/office/word/2010/wordprocessingShape">
-                    <wps:wsp>
-                      <wps:cNvCnPr/>
-                      <wps:spPr>
-                        <a:xfrm>
-                          <a:off x="0" y="0"/>
-                          <a:ext cx="1043940" cy="1270"/>
-                        </a:xfrm>
-                        <a:prstGeom prst="straightConnector1">
-                          <a:avLst/>
-                        </a:prstGeom>
-                        <a:ln w="12700">
-                          <a:solidFill>
-                            <a:schemeClr val="tx1"/>
-                          </a:solidFill>
-                          <a:headEnd type="triangle"/>
-                          <a:tailEnd type="triangle"/>
-                        </a:ln>
-                      </wps:spPr>
-                      <wps:style>
-                        <a:lnRef idx="1">
-                          <a:schemeClr val="accent1"/>
-                        </a:lnRef>
-                        <a:fillRef idx="0">
-                          <a:schemeClr val="accent1"/>
-                        </a:fillRef>
-                        <a:effectRef idx="0">
-                          <a:schemeClr val="accent1"/>
-                        </a:effectRef>
-                        <a:fontRef idx="minor">
-                          <a:schemeClr val="tx1"/>
-                        </a:fontRef>
-                      </wps:style>
-                      <wps:bodyPr/>
-                    </wps:wsp>
-                  </a:graphicData>
-                </a:graphic>
-                <wp14:sizeRelH relativeFrom="margin">
-                  <wp14:pctWidth>0</wp14:pctWidth>
-                </wp14:sizeRelH>
-                <wp14:sizeRelV relativeFrom="margin">
-                  <wp14:pctHeight>0</wp14:pctHeight>
-                </wp14:sizeRelV>
-              </wp:anchor>
-            </w:drawing>
-          </mc:Choice>
-          <mc:Fallback>
-            <w:pict>
-              <v:shape w14:anchorId="2660FF87" id="Straight Arrow Connector 193" o:spid="_x0000_s1026" type="#_x0000_t32" style="position:absolute;margin-left:327.6pt;margin-top:77.15pt;width:82.2pt;height:.1pt;z-index:251712512;visibility:visible;mso-wrap-style:square;mso-width-percent:0;mso-height-percent:0;mso-wrap-distance-left:9pt;mso-wrap-distance-top:0;mso-wrap-distance-right:9pt;mso-wrap-distance-bottom:0;mso-position-horizontal:absolute;mso-position-horizontal-relative:text;mso-position-vertical:absolute;mso-position-vertical-relative:text;mso-width-percent:0;mso-height-percent:0;mso-width-relative:margin;mso-height-relative:margin" o:gfxdata="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" strokecolor="black [3213]" strokeweight="1pt">
-                <v:stroke startarrow="block" endarrow="block" joinstyle="miter"/>
-              </v:shape>
             </w:pict>
           </mc:Fallback>
         </mc:AlternateContent>
@@ -5411,7 +4729,876 @@
           </mc:Choice>
           <mc:Fallback>
             <w:pict>
-              <v:rect w14:anchorId="710AB48D" id="Rectangle 30" o:spid="_x0000_s1026" style="position:absolute;margin-left:327.5pt;margin-top:35pt;width:32.1pt;height:11.75pt;z-index:251707392;visibility:visible;mso-wrap-style:square;mso-height-percent:0;mso-wrap-distance-left:9pt;mso-wrap-distance-top:0;mso-wrap-distance-right:9pt;mso-wrap-distance-bottom:0;mso-position-horizontal:absolute;mso-position-horizontal-relative:text;mso-position-vertical:absolute;mso-position-vertical-relative:text;mso-height-percent:0;mso-height-relative:margin;v-text-anchor:middle" o:gfxdata="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" fillcolor="white [3212]" strokecolor="#404040 [2429]"/>
+              <v:rect w14:anchorId="3B839F8B" id="Rectangle 30" o:spid="_x0000_s1026" style="position:absolute;margin-left:327.5pt;margin-top:35pt;width:32.1pt;height:11.75pt;z-index:251707392;visibility:visible;mso-wrap-style:square;mso-height-percent:0;mso-wrap-distance-left:9pt;mso-wrap-distance-top:0;mso-wrap-distance-right:9pt;mso-wrap-distance-bottom:0;mso-position-horizontal:absolute;mso-position-horizontal-relative:text;mso-position-vertical:absolute;mso-position-vertical-relative:text;mso-height-percent:0;mso-height-relative:margin;v-text-anchor:middle" o:gfxdata="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" fillcolor="white [3212]" strokecolor="#404040 [2429]"/>
+            </w:pict>
+          </mc:Fallback>
+        </mc:AlternateContent>
+      </w:r>
+    </w:p>
+    <w:p>
+      <w:r>
+        <w:rPr>
+          <w:noProof/>
+          <w:lang w:eastAsia="nl-NL"/>
+        </w:rPr>
+        <mc:AlternateContent>
+          <mc:Choice Requires="wps">
+            <w:drawing>
+              <wp:anchor distT="0" distB="0" distL="114300" distR="114300" simplePos="0" relativeHeight="251718656" behindDoc="0" locked="0" layoutInCell="1" allowOverlap="1" wp14:anchorId="26405B15" wp14:editId="0DF2E8AC">
+                <wp:simplePos x="0" y="0"/>
+                <wp:positionH relativeFrom="column">
+                  <wp:posOffset>4158343</wp:posOffset>
+                </wp:positionH>
+                <wp:positionV relativeFrom="paragraph">
+                  <wp:posOffset>143328</wp:posOffset>
+                </wp:positionV>
+                <wp:extent cx="0" cy="696685"/>
+                <wp:effectExtent l="0" t="0" r="19050" b="27305"/>
+                <wp:wrapNone/>
+                <wp:docPr id="198" name="Straight Connector 198"/>
+                <wp:cNvGraphicFramePr/>
+                <a:graphic xmlns:a="http://schemas.openxmlformats.org/drawingml/2006/main">
+                  <a:graphicData uri="http://schemas.microsoft.com/office/word/2010/wordprocessingShape">
+                    <wps:wsp>
+                      <wps:cNvCnPr/>
+                      <wps:spPr>
+                        <a:xfrm>
+                          <a:off x="0" y="0"/>
+                          <a:ext cx="0" cy="696685"/>
+                        </a:xfrm>
+                        <a:prstGeom prst="line">
+                          <a:avLst/>
+                        </a:prstGeom>
+                        <a:ln w="9525">
+                          <a:solidFill>
+                            <a:schemeClr val="tx1"/>
+                          </a:solidFill>
+                          <a:prstDash val="sysDash"/>
+                        </a:ln>
+                      </wps:spPr>
+                      <wps:style>
+                        <a:lnRef idx="1">
+                          <a:schemeClr val="accent1"/>
+                        </a:lnRef>
+                        <a:fillRef idx="0">
+                          <a:schemeClr val="accent1"/>
+                        </a:fillRef>
+                        <a:effectRef idx="0">
+                          <a:schemeClr val="accent1"/>
+                        </a:effectRef>
+                        <a:fontRef idx="minor">
+                          <a:schemeClr val="tx1"/>
+                        </a:fontRef>
+                      </wps:style>
+                      <wps:bodyPr/>
+                    </wps:wsp>
+                  </a:graphicData>
+                </a:graphic>
+                <wp14:sizeRelV relativeFrom="margin">
+                  <wp14:pctHeight>0</wp14:pctHeight>
+                </wp14:sizeRelV>
+              </wp:anchor>
+            </w:drawing>
+          </mc:Choice>
+          <mc:Fallback>
+            <w:pict>
+              <v:line w14:anchorId="2B7BAE0F" id="Straight Connector 198" o:spid="_x0000_s1026" style="position:absolute;z-index:251718656;visibility:visible;mso-wrap-style:square;mso-height-percent:0;mso-wrap-distance-left:9pt;mso-wrap-distance-top:0;mso-wrap-distance-right:9pt;mso-wrap-distance-bottom:0;mso-position-horizontal:absolute;mso-position-horizontal-relative:text;mso-position-vertical:absolute;mso-position-vertical-relative:text;mso-height-percent:0;mso-height-relative:margin" from="327.45pt,11.3pt" to="327.45pt,66.15pt" o:gfxdata="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" strokecolor="black [3213]">
+                <v:stroke dashstyle="3 1" joinstyle="miter"/>
+              </v:line>
+            </w:pict>
+          </mc:Fallback>
+        </mc:AlternateContent>
+      </w:r>
+      <w:r>
+        <w:rPr>
+          <w:noProof/>
+          <w:lang w:eastAsia="nl-NL"/>
+        </w:rPr>
+        <mc:AlternateContent>
+          <mc:Choice Requires="wps">
+            <w:drawing>
+              <wp:anchor distT="0" distB="0" distL="114300" distR="114300" simplePos="0" relativeHeight="251706368" behindDoc="0" locked="0" layoutInCell="1" allowOverlap="1" wp14:anchorId="084308F2" wp14:editId="0EBAD727">
+                <wp:simplePos x="0" y="0"/>
+                <wp:positionH relativeFrom="column">
+                  <wp:posOffset>5203371</wp:posOffset>
+                </wp:positionH>
+                <wp:positionV relativeFrom="paragraph">
+                  <wp:posOffset>154214</wp:posOffset>
+                </wp:positionV>
+                <wp:extent cx="0" cy="685800"/>
+                <wp:effectExtent l="0" t="0" r="19050" b="0"/>
+                <wp:wrapNone/>
+                <wp:docPr id="29" name="Straight Connector 29"/>
+                <wp:cNvGraphicFramePr/>
+                <a:graphic xmlns:a="http://schemas.openxmlformats.org/drawingml/2006/main">
+                  <a:graphicData uri="http://schemas.microsoft.com/office/word/2010/wordprocessingShape">
+                    <wps:wsp>
+                      <wps:cNvCnPr/>
+                      <wps:spPr>
+                        <a:xfrm>
+                          <a:off x="0" y="0"/>
+                          <a:ext cx="0" cy="685800"/>
+                        </a:xfrm>
+                        <a:prstGeom prst="line">
+                          <a:avLst/>
+                        </a:prstGeom>
+                        <a:ln w="9525">
+                          <a:solidFill>
+                            <a:schemeClr val="tx1"/>
+                          </a:solidFill>
+                          <a:prstDash val="sysDash"/>
+                        </a:ln>
+                      </wps:spPr>
+                      <wps:style>
+                        <a:lnRef idx="1">
+                          <a:schemeClr val="accent1"/>
+                        </a:lnRef>
+                        <a:fillRef idx="0">
+                          <a:schemeClr val="accent1"/>
+                        </a:fillRef>
+                        <a:effectRef idx="0">
+                          <a:schemeClr val="accent1"/>
+                        </a:effectRef>
+                        <a:fontRef idx="minor">
+                          <a:schemeClr val="tx1"/>
+                        </a:fontRef>
+                      </wps:style>
+                      <wps:bodyPr/>
+                    </wps:wsp>
+                  </a:graphicData>
+                </a:graphic>
+                <wp14:sizeRelV relativeFrom="margin">
+                  <wp14:pctHeight>0</wp14:pctHeight>
+                </wp14:sizeRelV>
+              </wp:anchor>
+            </w:drawing>
+          </mc:Choice>
+          <mc:Fallback>
+            <w:pict>
+              <v:line w14:anchorId="377446A0" id="Straight Connector 29" o:spid="_x0000_s1026" style="position:absolute;z-index:251706368;visibility:visible;mso-wrap-style:square;mso-height-percent:0;mso-wrap-distance-left:9pt;mso-wrap-distance-top:0;mso-wrap-distance-right:9pt;mso-wrap-distance-bottom:0;mso-position-horizontal:absolute;mso-position-horizontal-relative:text;mso-position-vertical:absolute;mso-position-vertical-relative:text;mso-height-percent:0;mso-height-relative:margin" from="409.7pt,12.15pt" to="409.7pt,66.15pt" o:gfxdata="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" strokecolor="black [3213]">
+                <v:stroke dashstyle="3 1" joinstyle="miter"/>
+              </v:line>
+            </w:pict>
+          </mc:Fallback>
+        </mc:AlternateContent>
+      </w:r>
+    </w:p>
+    <w:p/>
+    <w:p>
+      <w:r>
+        <w:rPr>
+          <w:noProof/>
+          <w:lang w:eastAsia="nl-NL"/>
+        </w:rPr>
+        <mc:AlternateContent>
+          <mc:Choice Requires="wps">
+            <w:drawing>
+              <wp:anchor distT="45720" distB="45720" distL="114300" distR="114300" simplePos="0" relativeHeight="251720704" behindDoc="0" locked="0" layoutInCell="1" allowOverlap="1" wp14:anchorId="05C0E509" wp14:editId="541F3FB1">
+                <wp:simplePos x="0" y="0"/>
+                <wp:positionH relativeFrom="column">
+                  <wp:posOffset>1965960</wp:posOffset>
+                </wp:positionH>
+                <wp:positionV relativeFrom="paragraph">
+                  <wp:posOffset>58420</wp:posOffset>
+                </wp:positionV>
+                <wp:extent cx="1016000" cy="311150"/>
+                <wp:effectExtent l="0" t="0" r="0" b="0"/>
+                <wp:wrapSquare wrapText="bothSides"/>
+                <wp:docPr id="199" name="Text Box 2"/>
+                <wp:cNvGraphicFramePr>
+                  <a:graphicFrameLocks xmlns:a="http://schemas.openxmlformats.org/drawingml/2006/main"/>
+                </wp:cNvGraphicFramePr>
+                <a:graphic xmlns:a="http://schemas.openxmlformats.org/drawingml/2006/main">
+                  <a:graphicData uri="http://schemas.microsoft.com/office/word/2010/wordprocessingShape">
+                    <wps:wsp>
+                      <wps:cNvSpPr txBox="1">
+                        <a:spLocks noChangeArrowheads="1"/>
+                      </wps:cNvSpPr>
+                      <wps:spPr bwMode="auto">
+                        <a:xfrm>
+                          <a:off x="0" y="0"/>
+                          <a:ext cx="1016000" cy="311150"/>
+                        </a:xfrm>
+                        <a:prstGeom prst="rect">
+                          <a:avLst/>
+                        </a:prstGeom>
+                        <a:noFill/>
+                        <a:ln w="9525">
+                          <a:noFill/>
+                          <a:miter lim="800000"/>
+                          <a:headEnd/>
+                          <a:tailEnd/>
+                        </a:ln>
+                      </wps:spPr>
+                      <wps:txbx>
+                        <w:txbxContent>
+                          <w:p>
+                            <w:pPr>
+                              <w:rPr>
+                                <w:lang w:val="en-US"/>
+                              </w:rPr>
+                            </w:pPr>
+                            <m:oMathPara>
+                              <m:oMath>
+                                <m:sSub>
+                                  <m:sSubPr>
+                                    <m:ctrlPr>
+                                      <w:rPr>
+                                        <w:rFonts w:ascii="Cambria Math" w:hAnsi="Cambria Math"/>
+                                        <w:i/>
+                                        <w:lang w:val="en-US"/>
+                                      </w:rPr>
+                                    </m:ctrlPr>
+                                  </m:sSubPr>
+                                  <m:e>
+                                    <m:r>
+                                      <w:rPr>
+                                        <w:rFonts w:ascii="Cambria Math" w:hAnsi="Cambria Math"/>
+                                        <w:lang w:val="en-US"/>
+                                      </w:rPr>
+                                      <m:t>DI</m:t>
+                                    </m:r>
+                                  </m:e>
+                                  <m:sub>
+                                    <m:r>
+                                      <w:rPr>
+                                        <w:rFonts w:ascii="Cambria Math" w:hAnsi="Cambria Math"/>
+                                        <w:lang w:val="en-US"/>
+                                      </w:rPr>
+                                      <m:t>4</m:t>
+                                    </m:r>
+                                  </m:sub>
+                                </m:sSub>
+                              </m:oMath>
+                            </m:oMathPara>
+                          </w:p>
+                        </w:txbxContent>
+                      </wps:txbx>
+                      <wps:bodyPr rot="0" vert="horz" wrap="square" lIns="91440" tIns="45720" rIns="91440" bIns="45720" anchor="t" anchorCtr="0">
+                        <a:noAutofit/>
+                      </wps:bodyPr>
+                    </wps:wsp>
+                  </a:graphicData>
+                </a:graphic>
+                <wp14:sizeRelH relativeFrom="margin">
+                  <wp14:pctWidth>0</wp14:pctWidth>
+                </wp14:sizeRelH>
+                <wp14:sizeRelV relativeFrom="margin">
+                  <wp14:pctHeight>0</wp14:pctHeight>
+                </wp14:sizeRelV>
+              </wp:anchor>
+            </w:drawing>
+          </mc:Choice>
+          <mc:Fallback>
+            <w:pict>
+              <v:shape w14:anchorId="05C0E509" id="_x0000_s1037" type="#_x0000_t202" style="position:absolute;margin-left:154.8pt;margin-top:4.6pt;width:80pt;height:24.5pt;z-index:251720704;visibility:visible;mso-wrap-style:square;mso-width-percent:0;mso-height-percent:0;mso-wrap-distance-left:9pt;mso-wrap-distance-top:3.6pt;mso-wrap-distance-right:9pt;mso-wrap-distance-bottom:3.6pt;mso-position-horizontal:absolute;mso-position-horizontal-relative:text;mso-position-vertical:absolute;mso-position-vertical-relative:text;mso-width-percent:0;mso-height-percent:0;mso-width-relative:margin;mso-height-relative:margin;v-text-anchor:top" o:gfxdata="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" filled="f" stroked="f">
+                <v:textbox>
+                  <w:txbxContent>
+                    <w:p>
+                      <w:pPr>
+                        <w:rPr>
+                          <w:lang w:val="en-US"/>
+                        </w:rPr>
+                      </w:pPr>
+                      <m:oMathPara>
+                        <m:oMath>
+                          <m:sSub>
+                            <m:sSubPr>
+                              <m:ctrlPr>
+                                <w:rPr>
+                                  <w:rFonts w:ascii="Cambria Math" w:hAnsi="Cambria Math"/>
+                                  <w:i/>
+                                  <w:lang w:val="en-US"/>
+                                </w:rPr>
+                              </m:ctrlPr>
+                            </m:sSubPr>
+                            <m:e>
+                              <m:r>
+                                <w:rPr>
+                                  <w:rFonts w:ascii="Cambria Math" w:hAnsi="Cambria Math"/>
+                                  <w:lang w:val="en-US"/>
+                                </w:rPr>
+                                <m:t>DI</m:t>
+                              </m:r>
+                            </m:e>
+                            <m:sub>
+                              <m:r>
+                                <w:rPr>
+                                  <w:rFonts w:ascii="Cambria Math" w:hAnsi="Cambria Math"/>
+                                  <w:lang w:val="en-US"/>
+                                </w:rPr>
+                                <m:t>4</m:t>
+                              </m:r>
+                            </m:sub>
+                          </m:sSub>
+                        </m:oMath>
+                      </m:oMathPara>
+                    </w:p>
+                  </w:txbxContent>
+                </v:textbox>
+                <w10:wrap type="square"/>
+              </v:shape>
+            </w:pict>
+          </mc:Fallback>
+        </mc:AlternateContent>
+      </w:r>
+      <w:r>
+        <w:rPr>
+          <w:noProof/>
+          <w:lang w:eastAsia="nl-NL"/>
+        </w:rPr>
+        <mc:AlternateContent>
+          <mc:Choice Requires="wps">
+            <w:drawing>
+              <wp:anchor distT="0" distB="0" distL="114300" distR="114300" simplePos="0" relativeHeight="251716608" behindDoc="0" locked="0" layoutInCell="1" allowOverlap="1" wp14:anchorId="0F8B9C69" wp14:editId="79FC195F">
+                <wp:simplePos x="0" y="0"/>
+                <wp:positionH relativeFrom="column">
+                  <wp:posOffset>87630</wp:posOffset>
+                </wp:positionH>
+                <wp:positionV relativeFrom="paragraph">
+                  <wp:posOffset>76291</wp:posOffset>
+                </wp:positionV>
+                <wp:extent cx="4480560" cy="0"/>
+                <wp:effectExtent l="38100" t="76200" r="15240" b="95250"/>
+                <wp:wrapNone/>
+                <wp:docPr id="197" name="Straight Arrow Connector 197"/>
+                <wp:cNvGraphicFramePr/>
+                <a:graphic xmlns:a="http://schemas.openxmlformats.org/drawingml/2006/main">
+                  <a:graphicData uri="http://schemas.microsoft.com/office/word/2010/wordprocessingShape">
+                    <wps:wsp>
+                      <wps:cNvCnPr/>
+                      <wps:spPr>
+                        <a:xfrm>
+                          <a:off x="0" y="0"/>
+                          <a:ext cx="4480560" cy="0"/>
+                        </a:xfrm>
+                        <a:prstGeom prst="straightConnector1">
+                          <a:avLst/>
+                        </a:prstGeom>
+                        <a:ln w="12700">
+                          <a:solidFill>
+                            <a:schemeClr val="tx1"/>
+                          </a:solidFill>
+                          <a:headEnd type="triangle"/>
+                          <a:tailEnd type="triangle"/>
+                        </a:ln>
+                      </wps:spPr>
+                      <wps:style>
+                        <a:lnRef idx="1">
+                          <a:schemeClr val="accent1"/>
+                        </a:lnRef>
+                        <a:fillRef idx="0">
+                          <a:schemeClr val="accent1"/>
+                        </a:fillRef>
+                        <a:effectRef idx="0">
+                          <a:schemeClr val="accent1"/>
+                        </a:effectRef>
+                        <a:fontRef idx="minor">
+                          <a:schemeClr val="tx1"/>
+                        </a:fontRef>
+                      </wps:style>
+                      <wps:bodyPr/>
+                    </wps:wsp>
+                  </a:graphicData>
+                </a:graphic>
+                <wp14:sizeRelH relativeFrom="margin">
+                  <wp14:pctWidth>0</wp14:pctWidth>
+                </wp14:sizeRelH>
+                <wp14:sizeRelV relativeFrom="margin">
+                  <wp14:pctHeight>0</wp14:pctHeight>
+                </wp14:sizeRelV>
+              </wp:anchor>
+            </w:drawing>
+          </mc:Choice>
+          <mc:Fallback>
+            <w:pict>
+              <v:shapetype w14:anchorId="6F01C2EC" id="_x0000_t32" coordsize="21600,21600" o:spt="32" o:oned="t" path="m,l21600,21600e" filled="f">
+                <v:path arrowok="t" fillok="f" o:connecttype="none"/>
+                <o:lock v:ext="edit" shapetype="t"/>
+              </v:shapetype>
+              <v:shape id="Straight Arrow Connector 197" o:spid="_x0000_s1026" type="#_x0000_t32" style="position:absolute;margin-left:6.9pt;margin-top:6pt;width:352.8pt;height:0;z-index:251716608;visibility:visible;mso-wrap-style:square;mso-width-percent:0;mso-height-percent:0;mso-wrap-distance-left:9pt;mso-wrap-distance-top:0;mso-wrap-distance-right:9pt;mso-wrap-distance-bottom:0;mso-position-horizontal:absolute;mso-position-horizontal-relative:text;mso-position-vertical:absolute;mso-position-vertical-relative:text;mso-width-percent:0;mso-height-percent:0;mso-width-relative:margin;mso-height-relative:margin" o:gfxdata="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" strokecolor="black [3213]" strokeweight="1pt">
+                <v:stroke startarrow="block" endarrow="block" joinstyle="miter"/>
+              </v:shape>
+            </w:pict>
+          </mc:Fallback>
+        </mc:AlternateContent>
+      </w:r>
+      <w:r>
+        <w:rPr>
+          <w:noProof/>
+          <w:lang w:eastAsia="nl-NL"/>
+        </w:rPr>
+        <mc:AlternateContent>
+          <mc:Choice Requires="wps">
+            <w:drawing>
+              <wp:anchor distT="0" distB="0" distL="114300" distR="114300" simplePos="0" relativeHeight="251712512" behindDoc="0" locked="0" layoutInCell="1" allowOverlap="1" wp14:anchorId="25F4F074" wp14:editId="40B95A4C">
+                <wp:simplePos x="0" y="0"/>
+                <wp:positionH relativeFrom="column">
+                  <wp:posOffset>4160520</wp:posOffset>
+                </wp:positionH>
+                <wp:positionV relativeFrom="paragraph">
+                  <wp:posOffset>266881</wp:posOffset>
+                </wp:positionV>
+                <wp:extent cx="1043940" cy="1270"/>
+                <wp:effectExtent l="38100" t="76200" r="22860" b="93980"/>
+                <wp:wrapNone/>
+                <wp:docPr id="193" name="Straight Arrow Connector 193"/>
+                <wp:cNvGraphicFramePr/>
+                <a:graphic xmlns:a="http://schemas.openxmlformats.org/drawingml/2006/main">
+                  <a:graphicData uri="http://schemas.microsoft.com/office/word/2010/wordprocessingShape">
+                    <wps:wsp>
+                      <wps:cNvCnPr/>
+                      <wps:spPr>
+                        <a:xfrm>
+                          <a:off x="0" y="0"/>
+                          <a:ext cx="1043940" cy="1270"/>
+                        </a:xfrm>
+                        <a:prstGeom prst="straightConnector1">
+                          <a:avLst/>
+                        </a:prstGeom>
+                        <a:ln w="12700">
+                          <a:solidFill>
+                            <a:schemeClr val="tx1"/>
+                          </a:solidFill>
+                          <a:headEnd type="triangle"/>
+                          <a:tailEnd type="triangle"/>
+                        </a:ln>
+                      </wps:spPr>
+                      <wps:style>
+                        <a:lnRef idx="1">
+                          <a:schemeClr val="accent1"/>
+                        </a:lnRef>
+                        <a:fillRef idx="0">
+                          <a:schemeClr val="accent1"/>
+                        </a:fillRef>
+                        <a:effectRef idx="0">
+                          <a:schemeClr val="accent1"/>
+                        </a:effectRef>
+                        <a:fontRef idx="minor">
+                          <a:schemeClr val="tx1"/>
+                        </a:fontRef>
+                      </wps:style>
+                      <wps:bodyPr/>
+                    </wps:wsp>
+                  </a:graphicData>
+                </a:graphic>
+                <wp14:sizeRelH relativeFrom="margin">
+                  <wp14:pctWidth>0</wp14:pctWidth>
+                </wp14:sizeRelH>
+                <wp14:sizeRelV relativeFrom="margin">
+                  <wp14:pctHeight>0</wp14:pctHeight>
+                </wp14:sizeRelV>
+              </wp:anchor>
+            </w:drawing>
+          </mc:Choice>
+          <mc:Fallback>
+            <w:pict>
+              <v:shape w14:anchorId="1EE95F8C" id="Straight Arrow Connector 193" o:spid="_x0000_s1026" type="#_x0000_t32" style="position:absolute;margin-left:327.6pt;margin-top:21pt;width:82.2pt;height:.1pt;z-index:251712512;visibility:visible;mso-wrap-style:square;mso-width-percent:0;mso-height-percent:0;mso-wrap-distance-left:9pt;mso-wrap-distance-top:0;mso-wrap-distance-right:9pt;mso-wrap-distance-bottom:0;mso-position-horizontal:absolute;mso-position-horizontal-relative:text;mso-position-vertical:absolute;mso-position-vertical-relative:text;mso-width-percent:0;mso-height-percent:0;mso-width-relative:margin;mso-height-relative:margin" o:gfxdata="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" strokecolor="black [3213]" strokeweight="1pt">
+                <v:stroke startarrow="block" endarrow="block" joinstyle="miter"/>
+              </v:shape>
+            </w:pict>
+          </mc:Fallback>
+        </mc:AlternateContent>
+      </w:r>
+      <w:r>
+        <w:rPr>
+          <w:noProof/>
+          <w:lang w:eastAsia="nl-NL"/>
+        </w:rPr>
+        <mc:AlternateContent>
+          <mc:Choice Requires="wps">
+            <w:drawing>
+              <wp:anchor distT="45720" distB="45720" distL="114300" distR="114300" simplePos="0" relativeHeight="251710464" behindDoc="0" locked="0" layoutInCell="1" allowOverlap="1" wp14:anchorId="589E4AE0" wp14:editId="4BAB6AA9">
+                <wp:simplePos x="0" y="0"/>
+                <wp:positionH relativeFrom="column">
+                  <wp:posOffset>3907155</wp:posOffset>
+                </wp:positionH>
+                <wp:positionV relativeFrom="paragraph">
+                  <wp:posOffset>273685</wp:posOffset>
+                </wp:positionV>
+                <wp:extent cx="1594485" cy="311150"/>
+                <wp:effectExtent l="0" t="0" r="0" b="0"/>
+                <wp:wrapSquare wrapText="bothSides"/>
+                <wp:docPr id="192" name="Text Box 2"/>
+                <wp:cNvGraphicFramePr>
+                  <a:graphicFrameLocks xmlns:a="http://schemas.openxmlformats.org/drawingml/2006/main"/>
+                </wp:cNvGraphicFramePr>
+                <a:graphic xmlns:a="http://schemas.openxmlformats.org/drawingml/2006/main">
+                  <a:graphicData uri="http://schemas.microsoft.com/office/word/2010/wordprocessingShape">
+                    <wps:wsp>
+                      <wps:cNvSpPr txBox="1">
+                        <a:spLocks noChangeArrowheads="1"/>
+                      </wps:cNvSpPr>
+                      <wps:spPr bwMode="auto">
+                        <a:xfrm>
+                          <a:off x="0" y="0"/>
+                          <a:ext cx="1594485" cy="311150"/>
+                        </a:xfrm>
+                        <a:prstGeom prst="rect">
+                          <a:avLst/>
+                        </a:prstGeom>
+                        <a:noFill/>
+                        <a:ln w="9525">
+                          <a:noFill/>
+                          <a:miter lim="800000"/>
+                          <a:headEnd/>
+                          <a:tailEnd/>
+                        </a:ln>
+                      </wps:spPr>
+                      <wps:txbx>
+                        <w:txbxContent>
+                          <w:p>
+                            <w:pPr>
+                              <w:rPr>
+                                <w:lang w:val="en-US"/>
+                              </w:rPr>
+                            </w:pPr>
+                            <m:oMathPara>
+                              <m:oMath>
+                                <m:sSubSup>
+                                  <m:sSubSupPr>
+                                    <m:ctrlPr>
+                                      <w:rPr>
+                                        <w:rFonts w:ascii="Cambria Math" w:hAnsi="Cambria Math"/>
+                                        <w:i/>
+                                        <w:lang w:val="en-US"/>
+                                      </w:rPr>
+                                    </m:ctrlPr>
+                                  </m:sSubSupPr>
+                                  <m:e>
+                                    <m:r>
+                                      <w:rPr>
+                                        <w:rFonts w:ascii="Cambria Math" w:hAnsi="Cambria Math"/>
+                                        <w:lang w:val="en-US"/>
+                                      </w:rPr>
+                                      <m:t>BR</m:t>
+                                    </m:r>
+                                  </m:e>
+                                  <m:sub>
+                                    <m:r>
+                                      <w:rPr>
+                                        <w:rFonts w:ascii="Cambria Math" w:hAnsi="Cambria Math"/>
+                                        <w:lang w:val="en-US"/>
+                                      </w:rPr>
+                                      <m:t>4</m:t>
+                                    </m:r>
+                                  </m:sub>
+                                  <m:sup>
+                                    <m:r>
+                                      <w:rPr>
+                                        <w:rFonts w:ascii="Cambria Math" w:hAnsi="Cambria Math"/>
+                                        <w:lang w:val="en-US"/>
+                                      </w:rPr>
+                                      <m:t>lb</m:t>
+                                    </m:r>
+                                    <m:r>
+                                      <w:rPr>
+                                        <w:rFonts w:ascii="Cambria Math" w:hAnsi="Cambria Math"/>
+                                        <w:lang w:val="en-US"/>
+                                      </w:rPr>
+                                      <m:t xml:space="preserve"> (0</m:t>
+                                    </m:r>
+                                    <m:r>
+                                      <w:rPr>
+                                        <w:rFonts w:ascii="Cambria Math" w:hAnsi="Cambria Math"/>
+                                        <w:lang w:val="en-US"/>
+                                      </w:rPr>
+                                      <m:t>)</m:t>
+                                    </m:r>
+                                  </m:sup>
+                                </m:sSubSup>
+                                <m:r>
+                                  <w:rPr>
+                                    <w:rFonts w:ascii="Cambria Math" w:hAnsi="Cambria Math"/>
+                                    <w:lang w:val="en-US"/>
+                                  </w:rPr>
+                                  <m:t>=</m:t>
+                                </m:r>
+                                <m:sSub>
+                                  <m:sSubPr>
+                                    <m:ctrlPr>
+                                      <w:rPr>
+                                        <w:rFonts w:ascii="Cambria Math" w:hAnsi="Cambria Math"/>
+                                        <w:i/>
+                                        <w:lang w:val="en-US"/>
+                                      </w:rPr>
+                                    </m:ctrlPr>
+                                  </m:sSubPr>
+                                  <m:e>
+                                    <m:r>
+                                      <m:rPr>
+                                        <m:sty m:val="p"/>
+                                      </m:rPr>
+                                      <w:rPr>
+                                        <w:rFonts w:ascii="Cambria Math" w:hAnsi="Cambria Math"/>
+                                        <w:lang w:val="en-US"/>
+                                      </w:rPr>
+                                      <m:t>Ψ</m:t>
+                                    </m:r>
+                                    <m:ctrlPr>
+                                      <w:rPr>
+                                        <w:rFonts w:ascii="Cambria Math" w:hAnsi="Cambria Math"/>
+                                        <w:lang w:val="en-US"/>
+                                      </w:rPr>
+                                    </m:ctrlPr>
+                                  </m:e>
+                                  <m:sub>
+                                    <m:r>
+                                      <w:rPr>
+                                        <w:rFonts w:ascii="Cambria Math" w:hAnsi="Cambria Math"/>
+                                        <w:lang w:val="en-US"/>
+                                      </w:rPr>
+                                      <m:t>i</m:t>
+                                    </m:r>
+                                  </m:sub>
+                                </m:sSub>
+                                <m:d>
+                                  <m:dPr>
+                                    <m:ctrlPr>
+                                      <w:rPr>
+                                        <w:rFonts w:ascii="Cambria Math" w:eastAsiaTheme="minorEastAsia" w:hAnsi="Cambria Math"/>
+                                        <w:i/>
+                                        <w:lang w:val="en-US"/>
+                                      </w:rPr>
+                                    </m:ctrlPr>
+                                  </m:dPr>
+                                  <m:e>
+                                    <m:sSup>
+                                      <m:sSupPr>
+                                        <m:ctrlPr>
+                                          <w:rPr>
+                                            <w:rFonts w:ascii="Cambria Math" w:eastAsiaTheme="minorEastAsia" w:hAnsi="Cambria Math"/>
+                                            <w:i/>
+                                            <w:lang w:val="en-US"/>
+                                          </w:rPr>
+                                        </m:ctrlPr>
+                                      </m:sSupPr>
+                                      <m:e>
+                                        <m:r>
+                                          <w:rPr>
+                                            <w:rFonts w:ascii="Cambria Math" w:eastAsiaTheme="minorEastAsia" w:hAnsi="Cambria Math"/>
+                                            <w:lang w:val="en-US"/>
+                                          </w:rPr>
+                                          <m:t>α</m:t>
+                                        </m:r>
+                                      </m:e>
+                                      <m:sup>
+                                        <m:d>
+                                          <m:dPr>
+                                            <m:ctrlPr>
+                                              <w:rPr>
+                                                <w:rFonts w:ascii="Cambria Math" w:eastAsiaTheme="minorEastAsia" w:hAnsi="Cambria Math"/>
+                                                <w:i/>
+                                                <w:lang w:val="en-US"/>
+                                              </w:rPr>
+                                            </m:ctrlPr>
+                                          </m:dPr>
+                                          <m:e>
+                                            <m:r>
+                                              <w:rPr>
+                                                <w:rFonts w:ascii="Cambria Math" w:eastAsiaTheme="minorEastAsia" w:hAnsi="Cambria Math"/>
+                                                <w:lang w:val="en-US"/>
+                                              </w:rPr>
+                                              <m:t>0</m:t>
+                                            </m:r>
+                                          </m:e>
+                                        </m:d>
+                                      </m:sup>
+                                    </m:sSup>
+                                  </m:e>
+                                </m:d>
+                              </m:oMath>
+                            </m:oMathPara>
+                          </w:p>
+                        </w:txbxContent>
+                      </wps:txbx>
+                      <wps:bodyPr rot="0" vert="horz" wrap="square" lIns="91440" tIns="45720" rIns="91440" bIns="45720" anchor="t" anchorCtr="0">
+                        <a:noAutofit/>
+                      </wps:bodyPr>
+                    </wps:wsp>
+                  </a:graphicData>
+                </a:graphic>
+                <wp14:sizeRelH relativeFrom="margin">
+                  <wp14:pctWidth>0</wp14:pctWidth>
+                </wp14:sizeRelH>
+                <wp14:sizeRelV relativeFrom="margin">
+                  <wp14:pctHeight>0</wp14:pctHeight>
+                </wp14:sizeRelV>
+              </wp:anchor>
+            </w:drawing>
+          </mc:Choice>
+          <mc:Fallback>
+            <w:pict>
+              <v:shape w14:anchorId="589E4AE0" id="_x0000_s1038" type="#_x0000_t202" style="position:absolute;margin-left:307.65pt;margin-top:21.55pt;width:125.55pt;height:24.5pt;z-index:251710464;visibility:visible;mso-wrap-style:square;mso-width-percent:0;mso-height-percent:0;mso-wrap-distance-left:9pt;mso-wrap-distance-top:3.6pt;mso-wrap-distance-right:9pt;mso-wrap-distance-bottom:3.6pt;mso-position-horizontal:absolute;mso-position-horizontal-relative:text;mso-position-vertical:absolute;mso-position-vertical-relative:text;mso-width-percent:0;mso-height-percent:0;mso-width-relative:margin;mso-height-relative:margin;v-text-anchor:top" o:gfxdata="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" filled="f" stroked="f">
+                <v:textbox>
+                  <w:txbxContent>
+                    <w:p>
+                      <w:pPr>
+                        <w:rPr>
+                          <w:lang w:val="en-US"/>
+                        </w:rPr>
+                      </w:pPr>
+                      <m:oMathPara>
+                        <m:oMath>
+                          <m:sSubSup>
+                            <m:sSubSupPr>
+                              <m:ctrlPr>
+                                <w:rPr>
+                                  <w:rFonts w:ascii="Cambria Math" w:hAnsi="Cambria Math"/>
+                                  <w:i/>
+                                  <w:lang w:val="en-US"/>
+                                </w:rPr>
+                              </m:ctrlPr>
+                            </m:sSubSupPr>
+                            <m:e>
+                              <m:r>
+                                <w:rPr>
+                                  <w:rFonts w:ascii="Cambria Math" w:hAnsi="Cambria Math"/>
+                                  <w:lang w:val="en-US"/>
+                                </w:rPr>
+                                <m:t>BR</m:t>
+                              </m:r>
+                            </m:e>
+                            <m:sub>
+                              <m:r>
+                                <w:rPr>
+                                  <w:rFonts w:ascii="Cambria Math" w:hAnsi="Cambria Math"/>
+                                  <w:lang w:val="en-US"/>
+                                </w:rPr>
+                                <m:t>4</m:t>
+                              </m:r>
+                            </m:sub>
+                            <m:sup>
+                              <m:r>
+                                <w:rPr>
+                                  <w:rFonts w:ascii="Cambria Math" w:hAnsi="Cambria Math"/>
+                                  <w:lang w:val="en-US"/>
+                                </w:rPr>
+                                <m:t>lb</m:t>
+                              </m:r>
+                              <m:r>
+                                <w:rPr>
+                                  <w:rFonts w:ascii="Cambria Math" w:hAnsi="Cambria Math"/>
+                                  <w:lang w:val="en-US"/>
+                                </w:rPr>
+                                <m:t xml:space="preserve"> (0</m:t>
+                              </m:r>
+                              <m:r>
+                                <w:rPr>
+                                  <w:rFonts w:ascii="Cambria Math" w:hAnsi="Cambria Math"/>
+                                  <w:lang w:val="en-US"/>
+                                </w:rPr>
+                                <m:t>)</m:t>
+                              </m:r>
+                            </m:sup>
+                          </m:sSubSup>
+                          <m:r>
+                            <w:rPr>
+                              <w:rFonts w:ascii="Cambria Math" w:hAnsi="Cambria Math"/>
+                              <w:lang w:val="en-US"/>
+                            </w:rPr>
+                            <m:t>=</m:t>
+                          </m:r>
+                          <m:sSub>
+                            <m:sSubPr>
+                              <m:ctrlPr>
+                                <w:rPr>
+                                  <w:rFonts w:ascii="Cambria Math" w:hAnsi="Cambria Math"/>
+                                  <w:i/>
+                                  <w:lang w:val="en-US"/>
+                                </w:rPr>
+                              </m:ctrlPr>
+                            </m:sSubPr>
+                            <m:e>
+                              <m:r>
+                                <m:rPr>
+                                  <m:sty m:val="p"/>
+                                </m:rPr>
+                                <w:rPr>
+                                  <w:rFonts w:ascii="Cambria Math" w:hAnsi="Cambria Math"/>
+                                  <w:lang w:val="en-US"/>
+                                </w:rPr>
+                                <m:t>Ψ</m:t>
+                              </m:r>
+                              <m:ctrlPr>
+                                <w:rPr>
+                                  <w:rFonts w:ascii="Cambria Math" w:hAnsi="Cambria Math"/>
+                                  <w:lang w:val="en-US"/>
+                                </w:rPr>
+                              </m:ctrlPr>
+                            </m:e>
+                            <m:sub>
+                              <m:r>
+                                <w:rPr>
+                                  <w:rFonts w:ascii="Cambria Math" w:hAnsi="Cambria Math"/>
+                                  <w:lang w:val="en-US"/>
+                                </w:rPr>
+                                <m:t>i</m:t>
+                              </m:r>
+                            </m:sub>
+                          </m:sSub>
+                          <m:d>
+                            <m:dPr>
+                              <m:ctrlPr>
+                                <w:rPr>
+                                  <w:rFonts w:ascii="Cambria Math" w:eastAsiaTheme="minorEastAsia" w:hAnsi="Cambria Math"/>
+                                  <w:i/>
+                                  <w:lang w:val="en-US"/>
+                                </w:rPr>
+                              </m:ctrlPr>
+                            </m:dPr>
+                            <m:e>
+                              <m:sSup>
+                                <m:sSupPr>
+                                  <m:ctrlPr>
+                                    <w:rPr>
+                                      <w:rFonts w:ascii="Cambria Math" w:eastAsiaTheme="minorEastAsia" w:hAnsi="Cambria Math"/>
+                                      <w:i/>
+                                      <w:lang w:val="en-US"/>
+                                    </w:rPr>
+                                  </m:ctrlPr>
+                                </m:sSupPr>
+                                <m:e>
+                                  <m:r>
+                                    <w:rPr>
+                                      <w:rFonts w:ascii="Cambria Math" w:eastAsiaTheme="minorEastAsia" w:hAnsi="Cambria Math"/>
+                                      <w:lang w:val="en-US"/>
+                                    </w:rPr>
+                                    <m:t>α</m:t>
+                                  </m:r>
+                                </m:e>
+                                <m:sup>
+                                  <m:d>
+                                    <m:dPr>
+                                      <m:ctrlPr>
+                                        <w:rPr>
+                                          <w:rFonts w:ascii="Cambria Math" w:eastAsiaTheme="minorEastAsia" w:hAnsi="Cambria Math"/>
+                                          <w:i/>
+                                          <w:lang w:val="en-US"/>
+                                        </w:rPr>
+                                      </m:ctrlPr>
+                                    </m:dPr>
+                                    <m:e>
+                                      <m:r>
+                                        <w:rPr>
+                                          <w:rFonts w:ascii="Cambria Math" w:eastAsiaTheme="minorEastAsia" w:hAnsi="Cambria Math"/>
+                                          <w:lang w:val="en-US"/>
+                                        </w:rPr>
+                                        <m:t>0</m:t>
+                                      </m:r>
+                                    </m:e>
+                                  </m:d>
+                                </m:sup>
+                              </m:sSup>
+                            </m:e>
+                          </m:d>
+                        </m:oMath>
+                      </m:oMathPara>
+                    </w:p>
+                  </w:txbxContent>
+                </v:textbox>
+                <w10:wrap type="square"/>
+              </v:shape>
             </w:pict>
           </mc:Fallback>
         </mc:AlternateContent>
@@ -5419,12 +5606,6 @@
     </w:p>
     <w:p/>
     <w:p/>
-    <w:p/>
-    <w:p/>
-    <w:p>
-      <w:bookmarkStart w:id="0" w:name="_GoBack"/>
-      <w:bookmarkEnd w:id="0"/>
-    </w:p>
     <w:p>
       <w:r>
         <w:rPr>
@@ -5991,14 +6172,14 @@
                                         <w:rFonts w:ascii="Cambria Math" w:hAnsi="Cambria Math"/>
                                         <w:lang w:val="en-US"/>
                                       </w:rPr>
-                                      <m:t>lb (</m:t>
+                                      <m:t>lb</m:t>
                                     </m:r>
                                     <m:r>
                                       <w:rPr>
                                         <w:rFonts w:ascii="Cambria Math" w:hAnsi="Cambria Math"/>
                                         <w:lang w:val="en-US"/>
                                       </w:rPr>
-                                      <m:t>2</m:t>
+                                      <m:t xml:space="preserve"> (1</m:t>
                                     </m:r>
                                     <m:r>
                                       <w:rPr>
@@ -6076,14 +6257,14 @@
                                   <w:rFonts w:ascii="Cambria Math" w:hAnsi="Cambria Math"/>
                                   <w:lang w:val="en-US"/>
                                 </w:rPr>
-                                <m:t>lb (</m:t>
+                                <m:t>lb</m:t>
                               </m:r>
                               <m:r>
                                 <w:rPr>
                                   <w:rFonts w:ascii="Cambria Math" w:hAnsi="Cambria Math"/>
                                   <w:lang w:val="en-US"/>
                                 </w:rPr>
-                                <m:t>2</m:t>
+                                <m:t xml:space="preserve"> (1</m:t>
                               </m:r>
                               <m:r>
                                 <w:rPr>
@@ -6383,8 +6564,8 @@
                             </w:pPr>
                             <m:oMathPara>
                               <m:oMath>
-                                <m:sSubSup>
-                                  <m:sSubSupPr>
+                                <m:sSup>
+                                  <m:sSupPr>
                                     <m:ctrlPr>
                                       <w:rPr>
                                         <w:rFonts w:ascii="Cambria Math" w:hAnsi="Cambria Math"/>
@@ -6392,32 +6573,16 @@
                                         <w:lang w:val="en-US"/>
                                       </w:rPr>
                                     </m:ctrlPr>
-                                  </m:sSubSupPr>
+                                  </m:sSupPr>
                                   <m:e>
                                     <m:r>
                                       <w:rPr>
                                         <w:rFonts w:ascii="Cambria Math" w:hAnsi="Cambria Math"/>
                                         <w:lang w:val="en-US"/>
                                       </w:rPr>
-                                      <m:t>A</m:t>
-                                    </m:r>
-                                    <m:r>
-                                      <w:rPr>
-                                        <w:rFonts w:ascii="Cambria Math" w:hAnsi="Cambria Math"/>
-                                        <w:lang w:val="en-US"/>
-                                      </w:rPr>
-                                      <m:t>D</m:t>
+                                      <m:t>α</m:t>
                                     </m:r>
                                   </m:e>
-                                  <m:sub>
-                                    <m:r>
-                                      <w:rPr>
-                                        <w:rFonts w:ascii="Cambria Math" w:hAnsi="Cambria Math"/>
-                                        <w:lang w:val="en-US"/>
-                                      </w:rPr>
-                                      <m:t>4</m:t>
-                                    </m:r>
-                                  </m:sub>
                                   <m:sup>
                                     <m:r>
                                       <w:rPr>
@@ -6431,7 +6596,7 @@
                                         <w:rFonts w:ascii="Cambria Math" w:hAnsi="Cambria Math"/>
                                         <w:lang w:val="en-US"/>
                                       </w:rPr>
-                                      <m:t>2</m:t>
+                                      <m:t>1</m:t>
                                     </m:r>
                                     <m:r>
                                       <w:rPr>
@@ -6441,9 +6606,16 @@
                                       <m:t>)</m:t>
                                     </m:r>
                                   </m:sup>
-                                </m:sSubSup>
+                                </m:sSup>
                               </m:oMath>
                             </m:oMathPara>
+                          </w:p>
+                          <w:p>
+                            <w:pPr>
+                              <w:rPr>
+                                <w:lang w:val="en-US"/>
+                              </w:rPr>
+                            </w:pPr>
                           </w:p>
                         </w:txbxContent>
                       </wps:txbx>
@@ -6475,8 +6647,8 @@
                       </w:pPr>
                       <m:oMathPara>
                         <m:oMath>
-                          <m:sSubSup>
-                            <m:sSubSupPr>
+                          <m:sSup>
+                            <m:sSupPr>
                               <m:ctrlPr>
                                 <w:rPr>
                                   <w:rFonts w:ascii="Cambria Math" w:hAnsi="Cambria Math"/>
@@ -6484,32 +6656,16 @@
                                   <w:lang w:val="en-US"/>
                                 </w:rPr>
                               </m:ctrlPr>
-                            </m:sSubSupPr>
+                            </m:sSupPr>
                             <m:e>
                               <m:r>
                                 <w:rPr>
                                   <w:rFonts w:ascii="Cambria Math" w:hAnsi="Cambria Math"/>
                                   <w:lang w:val="en-US"/>
                                 </w:rPr>
-                                <m:t>A</m:t>
-                              </m:r>
-                              <m:r>
-                                <w:rPr>
-                                  <w:rFonts w:ascii="Cambria Math" w:hAnsi="Cambria Math"/>
-                                  <w:lang w:val="en-US"/>
-                                </w:rPr>
-                                <m:t>D</m:t>
+                                <m:t>α</m:t>
                               </m:r>
                             </m:e>
-                            <m:sub>
-                              <m:r>
-                                <w:rPr>
-                                  <w:rFonts w:ascii="Cambria Math" w:hAnsi="Cambria Math"/>
-                                  <w:lang w:val="en-US"/>
-                                </w:rPr>
-                                <m:t>4</m:t>
-                              </m:r>
-                            </m:sub>
                             <m:sup>
                               <m:r>
                                 <w:rPr>
@@ -6523,7 +6679,7 @@
                                   <w:rFonts w:ascii="Cambria Math" w:hAnsi="Cambria Math"/>
                                   <w:lang w:val="en-US"/>
                                 </w:rPr>
-                                <m:t>2</m:t>
+                                <m:t>1</m:t>
                               </m:r>
                               <m:r>
                                 <w:rPr>
@@ -6533,9 +6689,16 @@
                                 <m:t>)</m:t>
                               </m:r>
                             </m:sup>
-                          </m:sSubSup>
+                          </m:sSup>
                         </m:oMath>
                       </m:oMathPara>
+                    </w:p>
+                    <w:p>
+                      <w:pPr>
+                        <w:rPr>
+                          <w:lang w:val="en-US"/>
+                        </w:rPr>
+                      </w:pPr>
                     </w:p>
                   </w:txbxContent>
                 </v:textbox>
@@ -6681,6 +6844,1802 @@
               <wp14:pctHeight>0</wp14:pctHeight>
             </wp14:sizeRelV>
           </wp:anchor>
+        </w:drawing>
+      </w:r>
+    </w:p>
+    <w:p/>
+    <w:p/>
+    <w:p>
+      <w:r>
+        <w:rPr>
+          <w:noProof/>
+          <w:lang w:eastAsia="nl-NL"/>
+        </w:rPr>
+        <mc:AlternateContent>
+          <mc:Choice Requires="wps">
+            <w:drawing>
+              <wp:anchor distT="45720" distB="45720" distL="114300" distR="114300" simplePos="0" relativeHeight="251778048" behindDoc="0" locked="0" layoutInCell="1" allowOverlap="1" wp14:anchorId="39A7CA85" wp14:editId="751126EE">
+                <wp:simplePos x="0" y="0"/>
+                <wp:positionH relativeFrom="column">
+                  <wp:posOffset>4329430</wp:posOffset>
+                </wp:positionH>
+                <wp:positionV relativeFrom="paragraph">
+                  <wp:posOffset>23495</wp:posOffset>
+                </wp:positionV>
+                <wp:extent cx="1016000" cy="311150"/>
+                <wp:effectExtent l="0" t="0" r="0" b="0"/>
+                <wp:wrapSquare wrapText="bothSides"/>
+                <wp:docPr id="227" name="Text Box 2"/>
+                <wp:cNvGraphicFramePr>
+                  <a:graphicFrameLocks xmlns:a="http://schemas.openxmlformats.org/drawingml/2006/main"/>
+                </wp:cNvGraphicFramePr>
+                <a:graphic xmlns:a="http://schemas.openxmlformats.org/drawingml/2006/main">
+                  <a:graphicData uri="http://schemas.microsoft.com/office/word/2010/wordprocessingShape">
+                    <wps:wsp>
+                      <wps:cNvSpPr txBox="1">
+                        <a:spLocks noChangeArrowheads="1"/>
+                      </wps:cNvSpPr>
+                      <wps:spPr bwMode="auto">
+                        <a:xfrm>
+                          <a:off x="0" y="0"/>
+                          <a:ext cx="1016000" cy="311150"/>
+                        </a:xfrm>
+                        <a:prstGeom prst="rect">
+                          <a:avLst/>
+                        </a:prstGeom>
+                        <a:noFill/>
+                        <a:ln w="9525">
+                          <a:noFill/>
+                          <a:miter lim="800000"/>
+                          <a:headEnd/>
+                          <a:tailEnd/>
+                        </a:ln>
+                      </wps:spPr>
+                      <wps:txbx>
+                        <w:txbxContent>
+                          <w:p>
+                            <w:pPr>
+                              <w:rPr>
+                                <w:lang w:val="en-US"/>
+                              </w:rPr>
+                            </w:pPr>
+                            <m:oMathPara>
+                              <m:oMath>
+                                <m:sSub>
+                                  <m:sSubPr>
+                                    <m:ctrlPr>
+                                      <w:rPr>
+                                        <w:rFonts w:ascii="Cambria Math" w:hAnsi="Cambria Math"/>
+                                        <w:i/>
+                                        <w:lang w:val="en-US"/>
+                                      </w:rPr>
+                                    </m:ctrlPr>
+                                  </m:sSubPr>
+                                  <m:e>
+                                    <m:r>
+                                      <m:rPr>
+                                        <m:sty m:val="p"/>
+                                      </m:rPr>
+                                      <w:rPr>
+                                        <w:rFonts w:ascii="Cambria Math" w:hAnsi="Cambria Math"/>
+                                        <w:lang w:val="en-US"/>
+                                      </w:rPr>
+                                      <m:t>Ψ</m:t>
+                                    </m:r>
+                                    <m:ctrlPr>
+                                      <w:rPr>
+                                        <w:rFonts w:ascii="Cambria Math" w:hAnsi="Cambria Math"/>
+                                        <w:lang w:val="en-US"/>
+                                      </w:rPr>
+                                    </m:ctrlPr>
+                                  </m:e>
+                                  <m:sub>
+                                    <m:r>
+                                      <w:rPr>
+                                        <w:rFonts w:ascii="Cambria Math" w:hAnsi="Cambria Math"/>
+                                        <w:lang w:val="en-US"/>
+                                      </w:rPr>
+                                      <m:t>i</m:t>
+                                    </m:r>
+                                  </m:sub>
+                                </m:sSub>
+                                <m:d>
+                                  <m:dPr>
+                                    <m:ctrlPr>
+                                      <w:rPr>
+                                        <w:rFonts w:ascii="Cambria Math" w:eastAsiaTheme="minorEastAsia" w:hAnsi="Cambria Math"/>
+                                        <w:i/>
+                                        <w:lang w:val="en-US"/>
+                                      </w:rPr>
+                                    </m:ctrlPr>
+                                  </m:dPr>
+                                  <m:e>
+                                    <m:sSup>
+                                      <m:sSupPr>
+                                        <m:ctrlPr>
+                                          <w:rPr>
+                                            <w:rFonts w:ascii="Cambria Math" w:eastAsiaTheme="minorEastAsia" w:hAnsi="Cambria Math"/>
+                                            <w:i/>
+                                            <w:lang w:val="en-US"/>
+                                          </w:rPr>
+                                        </m:ctrlPr>
+                                      </m:sSupPr>
+                                      <m:e>
+                                        <m:r>
+                                          <w:rPr>
+                                            <w:rFonts w:ascii="Cambria Math" w:eastAsiaTheme="minorEastAsia" w:hAnsi="Cambria Math"/>
+                                            <w:lang w:val="en-US"/>
+                                          </w:rPr>
+                                          <m:t>α</m:t>
+                                        </m:r>
+                                      </m:e>
+                                      <m:sup>
+                                        <m:d>
+                                          <m:dPr>
+                                            <m:ctrlPr>
+                                              <w:rPr>
+                                                <w:rFonts w:ascii="Cambria Math" w:eastAsiaTheme="minorEastAsia" w:hAnsi="Cambria Math"/>
+                                                <w:i/>
+                                                <w:lang w:val="en-US"/>
+                                              </w:rPr>
+                                            </m:ctrlPr>
+                                          </m:dPr>
+                                          <m:e>
+                                            <m:r>
+                                              <w:rPr>
+                                                <w:rFonts w:ascii="Cambria Math" w:eastAsiaTheme="minorEastAsia" w:hAnsi="Cambria Math"/>
+                                                <w:lang w:val="en-US"/>
+                                              </w:rPr>
+                                              <m:t>1</m:t>
+                                            </m:r>
+                                          </m:e>
+                                        </m:d>
+                                      </m:sup>
+                                    </m:sSup>
+                                  </m:e>
+                                </m:d>
+                              </m:oMath>
+                            </m:oMathPara>
+                          </w:p>
+                        </w:txbxContent>
+                      </wps:txbx>
+                      <wps:bodyPr rot="0" vert="horz" wrap="square" lIns="91440" tIns="45720" rIns="91440" bIns="45720" anchor="t" anchorCtr="0">
+                        <a:noAutofit/>
+                      </wps:bodyPr>
+                    </wps:wsp>
+                  </a:graphicData>
+                </a:graphic>
+                <wp14:sizeRelH relativeFrom="margin">
+                  <wp14:pctWidth>0</wp14:pctWidth>
+                </wp14:sizeRelH>
+                <wp14:sizeRelV relativeFrom="margin">
+                  <wp14:pctHeight>0</wp14:pctHeight>
+                </wp14:sizeRelV>
+              </wp:anchor>
+            </w:drawing>
+          </mc:Choice>
+          <mc:Fallback>
+            <w:pict>
+              <v:shape w14:anchorId="39A7CA85" id="_x0000_s1042" type="#_x0000_t202" style="position:absolute;margin-left:340.9pt;margin-top:1.85pt;width:80pt;height:24.5pt;z-index:251778048;visibility:visible;mso-wrap-style:square;mso-width-percent:0;mso-height-percent:0;mso-wrap-distance-left:9pt;mso-wrap-distance-top:3.6pt;mso-wrap-distance-right:9pt;mso-wrap-distance-bottom:3.6pt;mso-position-horizontal:absolute;mso-position-horizontal-relative:text;mso-position-vertical:absolute;mso-position-vertical-relative:text;mso-width-percent:0;mso-height-percent:0;mso-width-relative:margin;mso-height-relative:margin;v-text-anchor:top" o:gfxdata="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" filled="f" stroked="f">
+                <v:textbox>
+                  <w:txbxContent>
+                    <w:p>
+                      <w:pPr>
+                        <w:rPr>
+                          <w:lang w:val="en-US"/>
+                        </w:rPr>
+                      </w:pPr>
+                      <m:oMathPara>
+                        <m:oMath>
+                          <m:sSub>
+                            <m:sSubPr>
+                              <m:ctrlPr>
+                                <w:rPr>
+                                  <w:rFonts w:ascii="Cambria Math" w:hAnsi="Cambria Math"/>
+                                  <w:i/>
+                                  <w:lang w:val="en-US"/>
+                                </w:rPr>
+                              </m:ctrlPr>
+                            </m:sSubPr>
+                            <m:e>
+                              <m:r>
+                                <m:rPr>
+                                  <m:sty m:val="p"/>
+                                </m:rPr>
+                                <w:rPr>
+                                  <w:rFonts w:ascii="Cambria Math" w:hAnsi="Cambria Math"/>
+                                  <w:lang w:val="en-US"/>
+                                </w:rPr>
+                                <m:t>Ψ</m:t>
+                              </m:r>
+                              <m:ctrlPr>
+                                <w:rPr>
+                                  <w:rFonts w:ascii="Cambria Math" w:hAnsi="Cambria Math"/>
+                                  <w:lang w:val="en-US"/>
+                                </w:rPr>
+                              </m:ctrlPr>
+                            </m:e>
+                            <m:sub>
+                              <m:r>
+                                <w:rPr>
+                                  <w:rFonts w:ascii="Cambria Math" w:hAnsi="Cambria Math"/>
+                                  <w:lang w:val="en-US"/>
+                                </w:rPr>
+                                <m:t>i</m:t>
+                              </m:r>
+                            </m:sub>
+                          </m:sSub>
+                          <m:d>
+                            <m:dPr>
+                              <m:ctrlPr>
+                                <w:rPr>
+                                  <w:rFonts w:ascii="Cambria Math" w:eastAsiaTheme="minorEastAsia" w:hAnsi="Cambria Math"/>
+                                  <w:i/>
+                                  <w:lang w:val="en-US"/>
+                                </w:rPr>
+                              </m:ctrlPr>
+                            </m:dPr>
+                            <m:e>
+                              <m:sSup>
+                                <m:sSupPr>
+                                  <m:ctrlPr>
+                                    <w:rPr>
+                                      <w:rFonts w:ascii="Cambria Math" w:eastAsiaTheme="minorEastAsia" w:hAnsi="Cambria Math"/>
+                                      <w:i/>
+                                      <w:lang w:val="en-US"/>
+                                    </w:rPr>
+                                  </m:ctrlPr>
+                                </m:sSupPr>
+                                <m:e>
+                                  <m:r>
+                                    <w:rPr>
+                                      <w:rFonts w:ascii="Cambria Math" w:eastAsiaTheme="minorEastAsia" w:hAnsi="Cambria Math"/>
+                                      <w:lang w:val="en-US"/>
+                                    </w:rPr>
+                                    <m:t>α</m:t>
+                                  </m:r>
+                                </m:e>
+                                <m:sup>
+                                  <m:d>
+                                    <m:dPr>
+                                      <m:ctrlPr>
+                                        <w:rPr>
+                                          <w:rFonts w:ascii="Cambria Math" w:eastAsiaTheme="minorEastAsia" w:hAnsi="Cambria Math"/>
+                                          <w:i/>
+                                          <w:lang w:val="en-US"/>
+                                        </w:rPr>
+                                      </m:ctrlPr>
+                                    </m:dPr>
+                                    <m:e>
+                                      <m:r>
+                                        <w:rPr>
+                                          <w:rFonts w:ascii="Cambria Math" w:eastAsiaTheme="minorEastAsia" w:hAnsi="Cambria Math"/>
+                                          <w:lang w:val="en-US"/>
+                                        </w:rPr>
+                                        <m:t>1</m:t>
+                                      </m:r>
+                                    </m:e>
+                                  </m:d>
+                                </m:sup>
+                              </m:sSup>
+                            </m:e>
+                          </m:d>
+                        </m:oMath>
+                      </m:oMathPara>
+                    </w:p>
+                  </w:txbxContent>
+                </v:textbox>
+                <w10:wrap type="square"/>
+              </v:shape>
+            </w:pict>
+          </mc:Fallback>
+        </mc:AlternateContent>
+      </w:r>
+    </w:p>
+    <w:p>
+      <w:r>
+        <w:rPr>
+          <w:noProof/>
+          <w:lang w:eastAsia="nl-NL"/>
+        </w:rPr>
+        <mc:AlternateContent>
+          <mc:Choice Requires="wps">
+            <w:drawing>
+              <wp:anchor distT="0" distB="0" distL="114300" distR="114300" simplePos="0" relativeHeight="251776000" behindDoc="0" locked="0" layoutInCell="1" allowOverlap="1" wp14:anchorId="70B0F941" wp14:editId="50572361">
+                <wp:simplePos x="0" y="0"/>
+                <wp:positionH relativeFrom="column">
+                  <wp:posOffset>4489813</wp:posOffset>
+                </wp:positionH>
+                <wp:positionV relativeFrom="paragraph">
+                  <wp:posOffset>2540</wp:posOffset>
+                </wp:positionV>
+                <wp:extent cx="646793" cy="0"/>
+                <wp:effectExtent l="38100" t="76200" r="20320" b="95250"/>
+                <wp:wrapNone/>
+                <wp:docPr id="226" name="Straight Arrow Connector 226"/>
+                <wp:cNvGraphicFramePr/>
+                <a:graphic xmlns:a="http://schemas.openxmlformats.org/drawingml/2006/main">
+                  <a:graphicData uri="http://schemas.microsoft.com/office/word/2010/wordprocessingShape">
+                    <wps:wsp>
+                      <wps:cNvCnPr/>
+                      <wps:spPr>
+                        <a:xfrm>
+                          <a:off x="0" y="0"/>
+                          <a:ext cx="646793" cy="0"/>
+                        </a:xfrm>
+                        <a:prstGeom prst="straightConnector1">
+                          <a:avLst/>
+                        </a:prstGeom>
+                        <a:ln w="12700">
+                          <a:solidFill>
+                            <a:schemeClr val="tx1"/>
+                          </a:solidFill>
+                          <a:headEnd type="triangle"/>
+                          <a:tailEnd type="triangle"/>
+                        </a:ln>
+                      </wps:spPr>
+                      <wps:style>
+                        <a:lnRef idx="1">
+                          <a:schemeClr val="accent1"/>
+                        </a:lnRef>
+                        <a:fillRef idx="0">
+                          <a:schemeClr val="accent1"/>
+                        </a:fillRef>
+                        <a:effectRef idx="0">
+                          <a:schemeClr val="accent1"/>
+                        </a:effectRef>
+                        <a:fontRef idx="minor">
+                          <a:schemeClr val="tx1"/>
+                        </a:fontRef>
+                      </wps:style>
+                      <wps:bodyPr/>
+                    </wps:wsp>
+                  </a:graphicData>
+                </a:graphic>
+                <wp14:sizeRelH relativeFrom="margin">
+                  <wp14:pctWidth>0</wp14:pctWidth>
+                </wp14:sizeRelH>
+                <wp14:sizeRelV relativeFrom="margin">
+                  <wp14:pctHeight>0</wp14:pctHeight>
+                </wp14:sizeRelV>
+              </wp:anchor>
+            </w:drawing>
+          </mc:Choice>
+          <mc:Fallback>
+            <w:pict>
+              <v:shape w14:anchorId="76FB262D" id="Straight Arrow Connector 226" o:spid="_x0000_s1026" type="#_x0000_t32" style="position:absolute;margin-left:353.55pt;margin-top:.2pt;width:50.95pt;height:0;z-index:251776000;visibility:visible;mso-wrap-style:square;mso-width-percent:0;mso-height-percent:0;mso-wrap-distance-left:9pt;mso-wrap-distance-top:0;mso-wrap-distance-right:9pt;mso-wrap-distance-bottom:0;mso-position-horizontal:absolute;mso-position-horizontal-relative:text;mso-position-vertical:absolute;mso-position-vertical-relative:text;mso-width-percent:0;mso-height-percent:0;mso-width-relative:margin;mso-height-relative:margin" o:gfxdata="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" strokecolor="black [3213]" strokeweight="1pt">
+                <v:stroke startarrow="block" endarrow="block" joinstyle="miter"/>
+              </v:shape>
+            </w:pict>
+          </mc:Fallback>
+        </mc:AlternateContent>
+      </w:r>
+    </w:p>
+    <w:p/>
+    <w:p/>
+    <w:p/>
+    <w:p>
+      <w:bookmarkStart w:id="0" w:name="_GoBack"/>
+      <w:bookmarkEnd w:id="0"/>
+    </w:p>
+    <w:p>
+      <w:pPr>
+        <w:jc w:val="center"/>
+      </w:pPr>
+      <w:r>
+        <w:rPr>
+          <w:noProof/>
+          <w:lang w:eastAsia="nl-NL"/>
+        </w:rPr>
+        <w:lastRenderedPageBreak/>
+        <mc:AlternateContent>
+          <mc:Choice Requires="wps">
+            <w:drawing>
+              <wp:anchor distT="0" distB="0" distL="114300" distR="114300" simplePos="0" relativeHeight="251773952" behindDoc="0" locked="0" layoutInCell="1" allowOverlap="1" wp14:anchorId="1EE610C3" wp14:editId="7B1DBDA9">
+                <wp:simplePos x="0" y="0"/>
+                <wp:positionH relativeFrom="column">
+                  <wp:posOffset>3315372</wp:posOffset>
+                </wp:positionH>
+                <wp:positionV relativeFrom="paragraph">
+                  <wp:posOffset>895985</wp:posOffset>
+                </wp:positionV>
+                <wp:extent cx="0" cy="237378"/>
+                <wp:effectExtent l="0" t="0" r="19050" b="10795"/>
+                <wp:wrapNone/>
+                <wp:docPr id="225" name="Straight Connector 225"/>
+                <wp:cNvGraphicFramePr/>
+                <a:graphic xmlns:a="http://schemas.openxmlformats.org/drawingml/2006/main">
+                  <a:graphicData uri="http://schemas.microsoft.com/office/word/2010/wordprocessingShape">
+                    <wps:wsp>
+                      <wps:cNvCnPr/>
+                      <wps:spPr>
+                        <a:xfrm>
+                          <a:off x="0" y="0"/>
+                          <a:ext cx="0" cy="237378"/>
+                        </a:xfrm>
+                        <a:prstGeom prst="line">
+                          <a:avLst/>
+                        </a:prstGeom>
+                        <a:ln w="9525">
+                          <a:solidFill>
+                            <a:schemeClr val="tx1"/>
+                          </a:solidFill>
+                          <a:prstDash val="sysDash"/>
+                        </a:ln>
+                      </wps:spPr>
+                      <wps:style>
+                        <a:lnRef idx="1">
+                          <a:schemeClr val="accent1"/>
+                        </a:lnRef>
+                        <a:fillRef idx="0">
+                          <a:schemeClr val="accent1"/>
+                        </a:fillRef>
+                        <a:effectRef idx="0">
+                          <a:schemeClr val="accent1"/>
+                        </a:effectRef>
+                        <a:fontRef idx="minor">
+                          <a:schemeClr val="tx1"/>
+                        </a:fontRef>
+                      </wps:style>
+                      <wps:bodyPr/>
+                    </wps:wsp>
+                  </a:graphicData>
+                </a:graphic>
+                <wp14:sizeRelV relativeFrom="margin">
+                  <wp14:pctHeight>0</wp14:pctHeight>
+                </wp14:sizeRelV>
+              </wp:anchor>
+            </w:drawing>
+          </mc:Choice>
+          <mc:Fallback>
+            <w:pict>
+              <v:line w14:anchorId="34D2B9A5" id="Straight Connector 225" o:spid="_x0000_s1026" style="position:absolute;z-index:251773952;visibility:visible;mso-wrap-style:square;mso-height-percent:0;mso-wrap-distance-left:9pt;mso-wrap-distance-top:0;mso-wrap-distance-right:9pt;mso-wrap-distance-bottom:0;mso-position-horizontal:absolute;mso-position-horizontal-relative:text;mso-position-vertical:absolute;mso-position-vertical-relative:text;mso-height-percent:0;mso-height-relative:margin" from="261.05pt,70.55pt" to="261.05pt,89.25pt" o:gfxdata="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" strokecolor="black [3213]">
+                <v:stroke dashstyle="3 1" joinstyle="miter"/>
+              </v:line>
+            </w:pict>
+          </mc:Fallback>
+        </mc:AlternateContent>
+      </w:r>
+      <w:r>
+        <w:rPr>
+          <w:noProof/>
+          <w:lang w:eastAsia="nl-NL"/>
+        </w:rPr>
+        <mc:AlternateContent>
+          <mc:Choice Requires="wps">
+            <w:drawing>
+              <wp:anchor distT="0" distB="0" distL="114300" distR="114300" simplePos="0" relativeHeight="251771904" behindDoc="0" locked="0" layoutInCell="1" allowOverlap="1" wp14:anchorId="35CA3D6D" wp14:editId="2AA33BE4">
+                <wp:simplePos x="0" y="0"/>
+                <wp:positionH relativeFrom="column">
+                  <wp:posOffset>3128682</wp:posOffset>
+                </wp:positionH>
+                <wp:positionV relativeFrom="paragraph">
+                  <wp:posOffset>895574</wp:posOffset>
+                </wp:positionV>
+                <wp:extent cx="0" cy="237378"/>
+                <wp:effectExtent l="0" t="0" r="19050" b="10795"/>
+                <wp:wrapNone/>
+                <wp:docPr id="224" name="Straight Connector 224"/>
+                <wp:cNvGraphicFramePr/>
+                <a:graphic xmlns:a="http://schemas.openxmlformats.org/drawingml/2006/main">
+                  <a:graphicData uri="http://schemas.microsoft.com/office/word/2010/wordprocessingShape">
+                    <wps:wsp>
+                      <wps:cNvCnPr/>
+                      <wps:spPr>
+                        <a:xfrm>
+                          <a:off x="0" y="0"/>
+                          <a:ext cx="0" cy="237378"/>
+                        </a:xfrm>
+                        <a:prstGeom prst="line">
+                          <a:avLst/>
+                        </a:prstGeom>
+                        <a:ln w="9525">
+                          <a:solidFill>
+                            <a:schemeClr val="tx1"/>
+                          </a:solidFill>
+                          <a:prstDash val="sysDash"/>
+                        </a:ln>
+                      </wps:spPr>
+                      <wps:style>
+                        <a:lnRef idx="1">
+                          <a:schemeClr val="accent1"/>
+                        </a:lnRef>
+                        <a:fillRef idx="0">
+                          <a:schemeClr val="accent1"/>
+                        </a:fillRef>
+                        <a:effectRef idx="0">
+                          <a:schemeClr val="accent1"/>
+                        </a:effectRef>
+                        <a:fontRef idx="minor">
+                          <a:schemeClr val="tx1"/>
+                        </a:fontRef>
+                      </wps:style>
+                      <wps:bodyPr/>
+                    </wps:wsp>
+                  </a:graphicData>
+                </a:graphic>
+                <wp14:sizeRelV relativeFrom="margin">
+                  <wp14:pctHeight>0</wp14:pctHeight>
+                </wp14:sizeRelV>
+              </wp:anchor>
+            </w:drawing>
+          </mc:Choice>
+          <mc:Fallback>
+            <w:pict>
+              <v:line w14:anchorId="4EFE2D04" id="Straight Connector 224" o:spid="_x0000_s1026" style="position:absolute;z-index:251771904;visibility:visible;mso-wrap-style:square;mso-height-percent:0;mso-wrap-distance-left:9pt;mso-wrap-distance-top:0;mso-wrap-distance-right:9pt;mso-wrap-distance-bottom:0;mso-position-horizontal:absolute;mso-position-horizontal-relative:text;mso-position-vertical:absolute;mso-position-vertical-relative:text;mso-height-percent:0;mso-height-relative:margin" from="246.35pt,70.5pt" to="246.35pt,89.2pt" o:gfxdata="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" strokecolor="black [3213]">
+                <v:stroke dashstyle="3 1" joinstyle="miter"/>
+              </v:line>
+            </w:pict>
+          </mc:Fallback>
+        </mc:AlternateContent>
+      </w:r>
+      <w:r>
+        <w:rPr>
+          <w:noProof/>
+          <w:lang w:eastAsia="nl-NL"/>
+        </w:rPr>
+        <mc:AlternateContent>
+          <mc:Choice Requires="wps">
+            <w:drawing>
+              <wp:anchor distT="0" distB="0" distL="114300" distR="114300" simplePos="0" relativeHeight="251769856" behindDoc="0" locked="0" layoutInCell="1" allowOverlap="1" wp14:anchorId="5FE64685" wp14:editId="202C3748">
+                <wp:simplePos x="0" y="0"/>
+                <wp:positionH relativeFrom="column">
+                  <wp:posOffset>3263115</wp:posOffset>
+                </wp:positionH>
+                <wp:positionV relativeFrom="paragraph">
+                  <wp:posOffset>909693</wp:posOffset>
+                </wp:positionV>
+                <wp:extent cx="125506" cy="237303"/>
+                <wp:effectExtent l="0" t="0" r="27305" b="10795"/>
+                <wp:wrapNone/>
+                <wp:docPr id="223" name="Rectangle 223"/>
+                <wp:cNvGraphicFramePr/>
+                <a:graphic xmlns:a="http://schemas.openxmlformats.org/drawingml/2006/main">
+                  <a:graphicData uri="http://schemas.microsoft.com/office/word/2010/wordprocessingShape">
+                    <wps:wsp>
+                      <wps:cNvSpPr/>
+                      <wps:spPr>
+                        <a:xfrm>
+                          <a:off x="0" y="0"/>
+                          <a:ext cx="125506" cy="237303"/>
+                        </a:xfrm>
+                        <a:prstGeom prst="rect">
+                          <a:avLst/>
+                        </a:prstGeom>
+                        <a:solidFill>
+                          <a:schemeClr val="bg1"/>
+                        </a:solidFill>
+                        <a:ln w="9525">
+                          <a:solidFill>
+                            <a:schemeClr val="bg1"/>
+                          </a:solidFill>
+                        </a:ln>
+                      </wps:spPr>
+                      <wps:style>
+                        <a:lnRef idx="2">
+                          <a:schemeClr val="accent1">
+                            <a:shade val="50000"/>
+                          </a:schemeClr>
+                        </a:lnRef>
+                        <a:fillRef idx="1">
+                          <a:schemeClr val="accent1"/>
+                        </a:fillRef>
+                        <a:effectRef idx="0">
+                          <a:schemeClr val="accent1"/>
+                        </a:effectRef>
+                        <a:fontRef idx="minor">
+                          <a:schemeClr val="lt1"/>
+                        </a:fontRef>
+                      </wps:style>
+                      <wps:bodyPr rot="0" spcFirstLastPara="0" vertOverflow="overflow" horzOverflow="overflow" vert="horz" wrap="square" lIns="91440" tIns="45720" rIns="91440" bIns="45720" numCol="1" spcCol="0" rtlCol="0" fromWordArt="0" anchor="ctr" anchorCtr="0" forceAA="0" compatLnSpc="1">
+                        <a:prstTxWarp prst="textNoShape">
+                          <a:avLst/>
+                        </a:prstTxWarp>
+                        <a:noAutofit/>
+                      </wps:bodyPr>
+                    </wps:wsp>
+                  </a:graphicData>
+                </a:graphic>
+                <wp14:sizeRelH relativeFrom="margin">
+                  <wp14:pctWidth>0</wp14:pctWidth>
+                </wp14:sizeRelH>
+                <wp14:sizeRelV relativeFrom="margin">
+                  <wp14:pctHeight>0</wp14:pctHeight>
+                </wp14:sizeRelV>
+              </wp:anchor>
+            </w:drawing>
+          </mc:Choice>
+          <mc:Fallback>
+            <w:pict>
+              <v:rect w14:anchorId="381ED8FC" id="Rectangle 223" o:spid="_x0000_s1026" style="position:absolute;margin-left:256.95pt;margin-top:71.65pt;width:9.9pt;height:18.7pt;z-index:251769856;visibility:visible;mso-wrap-style:square;mso-width-percent:0;mso-height-percent:0;mso-wrap-distance-left:9pt;mso-wrap-distance-top:0;mso-wrap-distance-right:9pt;mso-wrap-distance-bottom:0;mso-position-horizontal:absolute;mso-position-horizontal-relative:text;mso-position-vertical:absolute;mso-position-vertical-relative:text;mso-width-percent:0;mso-height-percent:0;mso-width-relative:margin;mso-height-relative:margin;v-text-anchor:middle" o:gfxdata="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" fillcolor="white [3212]" strokecolor="white [3212]"/>
+            </w:pict>
+          </mc:Fallback>
+        </mc:AlternateContent>
+      </w:r>
+      <w:r>
+        <w:rPr>
+          <w:noProof/>
+          <w:lang w:eastAsia="nl-NL"/>
+        </w:rPr>
+        <mc:AlternateContent>
+          <mc:Choice Requires="wps">
+            <w:drawing>
+              <wp:anchor distT="0" distB="0" distL="114300" distR="114300" simplePos="0" relativeHeight="251767808" behindDoc="0" locked="0" layoutInCell="1" allowOverlap="1" wp14:anchorId="5FE64685" wp14:editId="202C3748">
+                <wp:simplePos x="0" y="0"/>
+                <wp:positionH relativeFrom="column">
+                  <wp:posOffset>3052370</wp:posOffset>
+                </wp:positionH>
+                <wp:positionV relativeFrom="paragraph">
+                  <wp:posOffset>896134</wp:posOffset>
+                </wp:positionV>
+                <wp:extent cx="125506" cy="237303"/>
+                <wp:effectExtent l="0" t="0" r="27305" b="10795"/>
+                <wp:wrapNone/>
+                <wp:docPr id="222" name="Rectangle 222"/>
+                <wp:cNvGraphicFramePr/>
+                <a:graphic xmlns:a="http://schemas.openxmlformats.org/drawingml/2006/main">
+                  <a:graphicData uri="http://schemas.microsoft.com/office/word/2010/wordprocessingShape">
+                    <wps:wsp>
+                      <wps:cNvSpPr/>
+                      <wps:spPr>
+                        <a:xfrm>
+                          <a:off x="0" y="0"/>
+                          <a:ext cx="125506" cy="237303"/>
+                        </a:xfrm>
+                        <a:prstGeom prst="rect">
+                          <a:avLst/>
+                        </a:prstGeom>
+                        <a:solidFill>
+                          <a:schemeClr val="bg1"/>
+                        </a:solidFill>
+                        <a:ln w="9525">
+                          <a:solidFill>
+                            <a:schemeClr val="bg1"/>
+                          </a:solidFill>
+                        </a:ln>
+                      </wps:spPr>
+                      <wps:style>
+                        <a:lnRef idx="2">
+                          <a:schemeClr val="accent1">
+                            <a:shade val="50000"/>
+                          </a:schemeClr>
+                        </a:lnRef>
+                        <a:fillRef idx="1">
+                          <a:schemeClr val="accent1"/>
+                        </a:fillRef>
+                        <a:effectRef idx="0">
+                          <a:schemeClr val="accent1"/>
+                        </a:effectRef>
+                        <a:fontRef idx="minor">
+                          <a:schemeClr val="lt1"/>
+                        </a:fontRef>
+                      </wps:style>
+                      <wps:bodyPr rot="0" spcFirstLastPara="0" vertOverflow="overflow" horzOverflow="overflow" vert="horz" wrap="square" lIns="91440" tIns="45720" rIns="91440" bIns="45720" numCol="1" spcCol="0" rtlCol="0" fromWordArt="0" anchor="ctr" anchorCtr="0" forceAA="0" compatLnSpc="1">
+                        <a:prstTxWarp prst="textNoShape">
+                          <a:avLst/>
+                        </a:prstTxWarp>
+                        <a:noAutofit/>
+                      </wps:bodyPr>
+                    </wps:wsp>
+                  </a:graphicData>
+                </a:graphic>
+                <wp14:sizeRelH relativeFrom="margin">
+                  <wp14:pctWidth>0</wp14:pctWidth>
+                </wp14:sizeRelH>
+                <wp14:sizeRelV relativeFrom="margin">
+                  <wp14:pctHeight>0</wp14:pctHeight>
+                </wp14:sizeRelV>
+              </wp:anchor>
+            </w:drawing>
+          </mc:Choice>
+          <mc:Fallback>
+            <w:pict>
+              <v:rect w14:anchorId="6F904D2D" id="Rectangle 222" o:spid="_x0000_s1026" style="position:absolute;margin-left:240.35pt;margin-top:70.55pt;width:9.9pt;height:18.7pt;z-index:251767808;visibility:visible;mso-wrap-style:square;mso-width-percent:0;mso-height-percent:0;mso-wrap-distance-left:9pt;mso-wrap-distance-top:0;mso-wrap-distance-right:9pt;mso-wrap-distance-bottom:0;mso-position-horizontal:absolute;mso-position-horizontal-relative:text;mso-position-vertical:absolute;mso-position-vertical-relative:text;mso-width-percent:0;mso-height-percent:0;mso-width-relative:margin;mso-height-relative:margin;v-text-anchor:middle" o:gfxdata="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" fillcolor="white [3212]" strokecolor="white [3212]"/>
+            </w:pict>
+          </mc:Fallback>
+        </mc:AlternateContent>
+      </w:r>
+      <w:r>
+        <w:rPr>
+          <w:noProof/>
+          <w:lang w:eastAsia="nl-NL"/>
+        </w:rPr>
+        <mc:AlternateContent>
+          <mc:Choice Requires="wps">
+            <w:drawing>
+              <wp:anchor distT="0" distB="0" distL="114300" distR="114300" simplePos="0" relativeHeight="251765760" behindDoc="0" locked="0" layoutInCell="1" allowOverlap="1" wp14:anchorId="58352CE9" wp14:editId="0B08BDB7">
+                <wp:simplePos x="0" y="0"/>
+                <wp:positionH relativeFrom="column">
+                  <wp:posOffset>1981200</wp:posOffset>
+                </wp:positionH>
+                <wp:positionV relativeFrom="paragraph">
+                  <wp:posOffset>846268</wp:posOffset>
+                </wp:positionV>
+                <wp:extent cx="0" cy="806525"/>
+                <wp:effectExtent l="0" t="0" r="19050" b="12700"/>
+                <wp:wrapNone/>
+                <wp:docPr id="221" name="Straight Connector 221"/>
+                <wp:cNvGraphicFramePr/>
+                <a:graphic xmlns:a="http://schemas.openxmlformats.org/drawingml/2006/main">
+                  <a:graphicData uri="http://schemas.microsoft.com/office/word/2010/wordprocessingShape">
+                    <wps:wsp>
+                      <wps:cNvCnPr/>
+                      <wps:spPr>
+                        <a:xfrm>
+                          <a:off x="0" y="0"/>
+                          <a:ext cx="0" cy="806525"/>
+                        </a:xfrm>
+                        <a:prstGeom prst="line">
+                          <a:avLst/>
+                        </a:prstGeom>
+                        <a:ln w="9525">
+                          <a:solidFill>
+                            <a:schemeClr val="tx1"/>
+                          </a:solidFill>
+                          <a:prstDash val="sysDash"/>
+                        </a:ln>
+                      </wps:spPr>
+                      <wps:style>
+                        <a:lnRef idx="1">
+                          <a:schemeClr val="accent1"/>
+                        </a:lnRef>
+                        <a:fillRef idx="0">
+                          <a:schemeClr val="accent1"/>
+                        </a:fillRef>
+                        <a:effectRef idx="0">
+                          <a:schemeClr val="accent1"/>
+                        </a:effectRef>
+                        <a:fontRef idx="minor">
+                          <a:schemeClr val="tx1"/>
+                        </a:fontRef>
+                      </wps:style>
+                      <wps:bodyPr/>
+                    </wps:wsp>
+                  </a:graphicData>
+                </a:graphic>
+                <wp14:sizeRelV relativeFrom="margin">
+                  <wp14:pctHeight>0</wp14:pctHeight>
+                </wp14:sizeRelV>
+              </wp:anchor>
+            </w:drawing>
+          </mc:Choice>
+          <mc:Fallback>
+            <w:pict>
+              <v:line w14:anchorId="0A664406" id="Straight Connector 221" o:spid="_x0000_s1026" style="position:absolute;z-index:251765760;visibility:visible;mso-wrap-style:square;mso-height-percent:0;mso-wrap-distance-left:9pt;mso-wrap-distance-top:0;mso-wrap-distance-right:9pt;mso-wrap-distance-bottom:0;mso-position-horizontal:absolute;mso-position-horizontal-relative:text;mso-position-vertical:absolute;mso-position-vertical-relative:text;mso-height-percent:0;mso-height-relative:margin" from="156pt,66.65pt" to="156pt,130.15pt" o:gfxdata="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" strokecolor="black [3213]">
+                <v:stroke dashstyle="3 1" joinstyle="miter"/>
+              </v:line>
+            </w:pict>
+          </mc:Fallback>
+        </mc:AlternateContent>
+      </w:r>
+      <w:r>
+        <w:rPr>
+          <w:noProof/>
+          <w:lang w:eastAsia="nl-NL"/>
+        </w:rPr>
+        <mc:AlternateContent>
+          <mc:Choice Requires="wps">
+            <w:drawing>
+              <wp:anchor distT="0" distB="0" distL="114300" distR="114300" simplePos="0" relativeHeight="251763712" behindDoc="0" locked="0" layoutInCell="1" allowOverlap="1" wp14:anchorId="7ABB2ABB" wp14:editId="79632F42">
+                <wp:simplePos x="0" y="0"/>
+                <wp:positionH relativeFrom="column">
+                  <wp:posOffset>1918447</wp:posOffset>
+                </wp:positionH>
+                <wp:positionV relativeFrom="paragraph">
+                  <wp:posOffset>1379668</wp:posOffset>
+                </wp:positionV>
+                <wp:extent cx="125506" cy="237303"/>
+                <wp:effectExtent l="0" t="0" r="27305" b="10795"/>
+                <wp:wrapNone/>
+                <wp:docPr id="219" name="Rectangle 219"/>
+                <wp:cNvGraphicFramePr/>
+                <a:graphic xmlns:a="http://schemas.openxmlformats.org/drawingml/2006/main">
+                  <a:graphicData uri="http://schemas.microsoft.com/office/word/2010/wordprocessingShape">
+                    <wps:wsp>
+                      <wps:cNvSpPr/>
+                      <wps:spPr>
+                        <a:xfrm>
+                          <a:off x="0" y="0"/>
+                          <a:ext cx="125506" cy="237303"/>
+                        </a:xfrm>
+                        <a:prstGeom prst="rect">
+                          <a:avLst/>
+                        </a:prstGeom>
+                        <a:solidFill>
+                          <a:schemeClr val="bg1"/>
+                        </a:solidFill>
+                        <a:ln w="9525">
+                          <a:solidFill>
+                            <a:schemeClr val="bg1"/>
+                          </a:solidFill>
+                        </a:ln>
+                      </wps:spPr>
+                      <wps:style>
+                        <a:lnRef idx="2">
+                          <a:schemeClr val="accent1">
+                            <a:shade val="50000"/>
+                          </a:schemeClr>
+                        </a:lnRef>
+                        <a:fillRef idx="1">
+                          <a:schemeClr val="accent1"/>
+                        </a:fillRef>
+                        <a:effectRef idx="0">
+                          <a:schemeClr val="accent1"/>
+                        </a:effectRef>
+                        <a:fontRef idx="minor">
+                          <a:schemeClr val="lt1"/>
+                        </a:fontRef>
+                      </wps:style>
+                      <wps:bodyPr rot="0" spcFirstLastPara="0" vertOverflow="overflow" horzOverflow="overflow" vert="horz" wrap="square" lIns="91440" tIns="45720" rIns="91440" bIns="45720" numCol="1" spcCol="0" rtlCol="0" fromWordArt="0" anchor="ctr" anchorCtr="0" forceAA="0" compatLnSpc="1">
+                        <a:prstTxWarp prst="textNoShape">
+                          <a:avLst/>
+                        </a:prstTxWarp>
+                        <a:noAutofit/>
+                      </wps:bodyPr>
+                    </wps:wsp>
+                  </a:graphicData>
+                </a:graphic>
+                <wp14:sizeRelH relativeFrom="margin">
+                  <wp14:pctWidth>0</wp14:pctWidth>
+                </wp14:sizeRelH>
+                <wp14:sizeRelV relativeFrom="margin">
+                  <wp14:pctHeight>0</wp14:pctHeight>
+                </wp14:sizeRelV>
+              </wp:anchor>
+            </w:drawing>
+          </mc:Choice>
+          <mc:Fallback>
+            <w:pict>
+              <v:rect w14:anchorId="360A8F98" id="Rectangle 219" o:spid="_x0000_s1026" style="position:absolute;margin-left:151.05pt;margin-top:108.65pt;width:9.9pt;height:18.7pt;z-index:251763712;visibility:visible;mso-wrap-style:square;mso-width-percent:0;mso-height-percent:0;mso-wrap-distance-left:9pt;mso-wrap-distance-top:0;mso-wrap-distance-right:9pt;mso-wrap-distance-bottom:0;mso-position-horizontal:absolute;mso-position-horizontal-relative:text;mso-position-vertical:absolute;mso-position-vertical-relative:text;mso-width-percent:0;mso-height-percent:0;mso-width-relative:margin;mso-height-relative:margin;v-text-anchor:middle" o:gfxdata="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" fillcolor="white [3212]" strokecolor="white [3212]"/>
+            </w:pict>
+          </mc:Fallback>
+        </mc:AlternateContent>
+      </w:r>
+      <w:r>
+        <w:rPr>
+          <w:noProof/>
+          <w:lang w:eastAsia="nl-NL"/>
+        </w:rPr>
+        <mc:AlternateContent>
+          <mc:Choice Requires="wps">
+            <w:drawing>
+              <wp:anchor distT="0" distB="0" distL="114300" distR="114300" simplePos="0" relativeHeight="251761664" behindDoc="0" locked="0" layoutInCell="1" allowOverlap="1" wp14:anchorId="196123F5" wp14:editId="3EAD27B3">
+                <wp:simplePos x="0" y="0"/>
+                <wp:positionH relativeFrom="column">
+                  <wp:posOffset>1918447</wp:posOffset>
+                </wp:positionH>
+                <wp:positionV relativeFrom="paragraph">
+                  <wp:posOffset>909021</wp:posOffset>
+                </wp:positionV>
+                <wp:extent cx="125506" cy="223931"/>
+                <wp:effectExtent l="0" t="0" r="27305" b="24130"/>
+                <wp:wrapNone/>
+                <wp:docPr id="209" name="Rectangle 209"/>
+                <wp:cNvGraphicFramePr/>
+                <a:graphic xmlns:a="http://schemas.openxmlformats.org/drawingml/2006/main">
+                  <a:graphicData uri="http://schemas.microsoft.com/office/word/2010/wordprocessingShape">
+                    <wps:wsp>
+                      <wps:cNvSpPr/>
+                      <wps:spPr>
+                        <a:xfrm>
+                          <a:off x="0" y="0"/>
+                          <a:ext cx="125506" cy="223931"/>
+                        </a:xfrm>
+                        <a:prstGeom prst="rect">
+                          <a:avLst/>
+                        </a:prstGeom>
+                        <a:solidFill>
+                          <a:schemeClr val="bg1"/>
+                        </a:solidFill>
+                        <a:ln w="9525">
+                          <a:solidFill>
+                            <a:schemeClr val="bg1"/>
+                          </a:solidFill>
+                        </a:ln>
+                      </wps:spPr>
+                      <wps:style>
+                        <a:lnRef idx="2">
+                          <a:schemeClr val="accent1">
+                            <a:shade val="50000"/>
+                          </a:schemeClr>
+                        </a:lnRef>
+                        <a:fillRef idx="1">
+                          <a:schemeClr val="accent1"/>
+                        </a:fillRef>
+                        <a:effectRef idx="0">
+                          <a:schemeClr val="accent1"/>
+                        </a:effectRef>
+                        <a:fontRef idx="minor">
+                          <a:schemeClr val="lt1"/>
+                        </a:fontRef>
+                      </wps:style>
+                      <wps:bodyPr rot="0" spcFirstLastPara="0" vertOverflow="overflow" horzOverflow="overflow" vert="horz" wrap="square" lIns="91440" tIns="45720" rIns="91440" bIns="45720" numCol="1" spcCol="0" rtlCol="0" fromWordArt="0" anchor="ctr" anchorCtr="0" forceAA="0" compatLnSpc="1">
+                        <a:prstTxWarp prst="textNoShape">
+                          <a:avLst/>
+                        </a:prstTxWarp>
+                        <a:noAutofit/>
+                      </wps:bodyPr>
+                    </wps:wsp>
+                  </a:graphicData>
+                </a:graphic>
+                <wp14:sizeRelH relativeFrom="margin">
+                  <wp14:pctWidth>0</wp14:pctWidth>
+                </wp14:sizeRelH>
+                <wp14:sizeRelV relativeFrom="margin">
+                  <wp14:pctHeight>0</wp14:pctHeight>
+                </wp14:sizeRelV>
+              </wp:anchor>
+            </w:drawing>
+          </mc:Choice>
+          <mc:Fallback>
+            <w:pict>
+              <v:rect w14:anchorId="19332FE0" id="Rectangle 209" o:spid="_x0000_s1026" style="position:absolute;margin-left:151.05pt;margin-top:71.6pt;width:9.9pt;height:17.65pt;z-index:251761664;visibility:visible;mso-wrap-style:square;mso-width-percent:0;mso-height-percent:0;mso-wrap-distance-left:9pt;mso-wrap-distance-top:0;mso-wrap-distance-right:9pt;mso-wrap-distance-bottom:0;mso-position-horizontal:absolute;mso-position-horizontal-relative:text;mso-position-vertical:absolute;mso-position-vertical-relative:text;mso-width-percent:0;mso-height-percent:0;mso-width-relative:margin;mso-height-relative:margin;v-text-anchor:middle" o:gfxdata="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" fillcolor="white [3212]" strokecolor="white [3212]"/>
+            </w:pict>
+          </mc:Fallback>
+        </mc:AlternateContent>
+      </w:r>
+      <w:r>
+        <w:rPr>
+          <w:noProof/>
+          <w:lang w:eastAsia="nl-NL"/>
+        </w:rPr>
+        <mc:AlternateContent>
+          <mc:Choice Requires="wps">
+            <w:drawing>
+              <wp:anchor distT="0" distB="0" distL="114300" distR="114300" simplePos="0" relativeHeight="251760639" behindDoc="0" locked="0" layoutInCell="1" allowOverlap="1" wp14:anchorId="6FE52AB0" wp14:editId="45A38990">
+                <wp:simplePos x="0" y="0"/>
+                <wp:positionH relativeFrom="column">
+                  <wp:posOffset>2976282</wp:posOffset>
+                </wp:positionH>
+                <wp:positionV relativeFrom="paragraph">
+                  <wp:posOffset>375621</wp:posOffset>
+                </wp:positionV>
+                <wp:extent cx="0" cy="757331"/>
+                <wp:effectExtent l="0" t="0" r="19050" b="5080"/>
+                <wp:wrapNone/>
+                <wp:docPr id="207" name="Straight Connector 207"/>
+                <wp:cNvGraphicFramePr/>
+                <a:graphic xmlns:a="http://schemas.openxmlformats.org/drawingml/2006/main">
+                  <a:graphicData uri="http://schemas.microsoft.com/office/word/2010/wordprocessingShape">
+                    <wps:wsp>
+                      <wps:cNvCnPr/>
+                      <wps:spPr>
+                        <a:xfrm>
+                          <a:off x="0" y="0"/>
+                          <a:ext cx="0" cy="757331"/>
+                        </a:xfrm>
+                        <a:prstGeom prst="line">
+                          <a:avLst/>
+                        </a:prstGeom>
+                        <a:ln w="9525">
+                          <a:solidFill>
+                            <a:schemeClr val="tx1"/>
+                          </a:solidFill>
+                          <a:prstDash val="sysDash"/>
+                        </a:ln>
+                      </wps:spPr>
+                      <wps:style>
+                        <a:lnRef idx="1">
+                          <a:schemeClr val="accent1"/>
+                        </a:lnRef>
+                        <a:fillRef idx="0">
+                          <a:schemeClr val="accent1"/>
+                        </a:fillRef>
+                        <a:effectRef idx="0">
+                          <a:schemeClr val="accent1"/>
+                        </a:effectRef>
+                        <a:fontRef idx="minor">
+                          <a:schemeClr val="tx1"/>
+                        </a:fontRef>
+                      </wps:style>
+                      <wps:bodyPr/>
+                    </wps:wsp>
+                  </a:graphicData>
+                </a:graphic>
+                <wp14:sizeRelV relativeFrom="margin">
+                  <wp14:pctHeight>0</wp14:pctHeight>
+                </wp14:sizeRelV>
+              </wp:anchor>
+            </w:drawing>
+          </mc:Choice>
+          <mc:Fallback>
+            <w:pict>
+              <v:line w14:anchorId="7E18FF1B" id="Straight Connector 207" o:spid="_x0000_s1026" style="position:absolute;z-index:251760639;visibility:visible;mso-wrap-style:square;mso-height-percent:0;mso-wrap-distance-left:9pt;mso-wrap-distance-top:0;mso-wrap-distance-right:9pt;mso-wrap-distance-bottom:0;mso-position-horizontal:absolute;mso-position-horizontal-relative:text;mso-position-vertical:absolute;mso-position-vertical-relative:text;mso-height-percent:0;mso-height-relative:margin" from="234.35pt,29.6pt" to="234.35pt,89.25pt" o:gfxdata="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" strokecolor="black [3213]">
+                <v:stroke dashstyle="3 1" joinstyle="miter"/>
+              </v:line>
+            </w:pict>
+          </mc:Fallback>
+        </mc:AlternateContent>
+      </w:r>
+      <w:r>
+        <w:rPr>
+          <w:noProof/>
+          <w:lang w:eastAsia="nl-NL"/>
+        </w:rPr>
+        <mc:AlternateContent>
+          <mc:Choice Requires="wps">
+            <w:drawing>
+              <wp:anchor distT="0" distB="0" distL="114300" distR="114300" simplePos="0" relativeHeight="251759616" behindDoc="0" locked="0" layoutInCell="1" allowOverlap="1" wp14:anchorId="1CFE9E64" wp14:editId="6F0F2E01">
+                <wp:simplePos x="0" y="0"/>
+                <wp:positionH relativeFrom="column">
+                  <wp:posOffset>2900082</wp:posOffset>
+                </wp:positionH>
+                <wp:positionV relativeFrom="paragraph">
+                  <wp:posOffset>424927</wp:posOffset>
+                </wp:positionV>
+                <wp:extent cx="125506" cy="708212"/>
+                <wp:effectExtent l="0" t="0" r="27305" b="15875"/>
+                <wp:wrapNone/>
+                <wp:docPr id="208" name="Rectangle 208"/>
+                <wp:cNvGraphicFramePr/>
+                <a:graphic xmlns:a="http://schemas.openxmlformats.org/drawingml/2006/main">
+                  <a:graphicData uri="http://schemas.microsoft.com/office/word/2010/wordprocessingShape">
+                    <wps:wsp>
+                      <wps:cNvSpPr/>
+                      <wps:spPr>
+                        <a:xfrm>
+                          <a:off x="0" y="0"/>
+                          <a:ext cx="125506" cy="708212"/>
+                        </a:xfrm>
+                        <a:prstGeom prst="rect">
+                          <a:avLst/>
+                        </a:prstGeom>
+                        <a:solidFill>
+                          <a:schemeClr val="bg1"/>
+                        </a:solidFill>
+                        <a:ln w="9525">
+                          <a:solidFill>
+                            <a:schemeClr val="bg1"/>
+                          </a:solidFill>
+                        </a:ln>
+                      </wps:spPr>
+                      <wps:style>
+                        <a:lnRef idx="2">
+                          <a:schemeClr val="accent1">
+                            <a:shade val="50000"/>
+                          </a:schemeClr>
+                        </a:lnRef>
+                        <a:fillRef idx="1">
+                          <a:schemeClr val="accent1"/>
+                        </a:fillRef>
+                        <a:effectRef idx="0">
+                          <a:schemeClr val="accent1"/>
+                        </a:effectRef>
+                        <a:fontRef idx="minor">
+                          <a:schemeClr val="lt1"/>
+                        </a:fontRef>
+                      </wps:style>
+                      <wps:bodyPr rot="0" spcFirstLastPara="0" vertOverflow="overflow" horzOverflow="overflow" vert="horz" wrap="square" lIns="91440" tIns="45720" rIns="91440" bIns="45720" numCol="1" spcCol="0" rtlCol="0" fromWordArt="0" anchor="ctr" anchorCtr="0" forceAA="0" compatLnSpc="1">
+                        <a:prstTxWarp prst="textNoShape">
+                          <a:avLst/>
+                        </a:prstTxWarp>
+                        <a:noAutofit/>
+                      </wps:bodyPr>
+                    </wps:wsp>
+                  </a:graphicData>
+                </a:graphic>
+                <wp14:sizeRelH relativeFrom="margin">
+                  <wp14:pctWidth>0</wp14:pctWidth>
+                </wp14:sizeRelH>
+                <wp14:sizeRelV relativeFrom="margin">
+                  <wp14:pctHeight>0</wp14:pctHeight>
+                </wp14:sizeRelV>
+              </wp:anchor>
+            </w:drawing>
+          </mc:Choice>
+          <mc:Fallback>
+            <w:pict>
+              <v:rect w14:anchorId="25A37002" id="Rectangle 208" o:spid="_x0000_s1026" style="position:absolute;margin-left:228.35pt;margin-top:33.45pt;width:9.9pt;height:55.75pt;z-index:251759616;visibility:visible;mso-wrap-style:square;mso-width-percent:0;mso-height-percent:0;mso-wrap-distance-left:9pt;mso-wrap-distance-top:0;mso-wrap-distance-right:9pt;mso-wrap-distance-bottom:0;mso-position-horizontal:absolute;mso-position-horizontal-relative:text;mso-position-vertical:absolute;mso-position-vertical-relative:text;mso-width-percent:0;mso-height-percent:0;mso-width-relative:margin;mso-height-relative:margin;v-text-anchor:middle" o:gfxdata="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" fillcolor="white [3212]" strokecolor="white [3212]"/>
+            </w:pict>
+          </mc:Fallback>
+        </mc:AlternateContent>
+      </w:r>
+      <w:r>
+        <w:rPr>
+          <w:noProof/>
+          <w:lang w:eastAsia="nl-NL"/>
+        </w:rPr>
+        <mc:AlternateContent>
+          <mc:Choice Requires="wps">
+            <w:drawing>
+              <wp:anchor distT="0" distB="0" distL="114300" distR="114300" simplePos="0" relativeHeight="251755520" behindDoc="0" locked="0" layoutInCell="1" allowOverlap="1" wp14:anchorId="6FE52AB0" wp14:editId="45A38990">
+                <wp:simplePos x="0" y="0"/>
+                <wp:positionH relativeFrom="column">
+                  <wp:posOffset>2783541</wp:posOffset>
+                </wp:positionH>
+                <wp:positionV relativeFrom="paragraph">
+                  <wp:posOffset>398032</wp:posOffset>
+                </wp:positionV>
+                <wp:extent cx="0" cy="1255059"/>
+                <wp:effectExtent l="0" t="0" r="19050" b="21590"/>
+                <wp:wrapNone/>
+                <wp:docPr id="196" name="Straight Connector 196"/>
+                <wp:cNvGraphicFramePr/>
+                <a:graphic xmlns:a="http://schemas.openxmlformats.org/drawingml/2006/main">
+                  <a:graphicData uri="http://schemas.microsoft.com/office/word/2010/wordprocessingShape">
+                    <wps:wsp>
+                      <wps:cNvCnPr/>
+                      <wps:spPr>
+                        <a:xfrm>
+                          <a:off x="0" y="0"/>
+                          <a:ext cx="0" cy="1255059"/>
+                        </a:xfrm>
+                        <a:prstGeom prst="line">
+                          <a:avLst/>
+                        </a:prstGeom>
+                        <a:ln w="9525">
+                          <a:solidFill>
+                            <a:schemeClr val="tx1"/>
+                          </a:solidFill>
+                          <a:prstDash val="sysDash"/>
+                        </a:ln>
+                      </wps:spPr>
+                      <wps:style>
+                        <a:lnRef idx="1">
+                          <a:schemeClr val="accent1"/>
+                        </a:lnRef>
+                        <a:fillRef idx="0">
+                          <a:schemeClr val="accent1"/>
+                        </a:fillRef>
+                        <a:effectRef idx="0">
+                          <a:schemeClr val="accent1"/>
+                        </a:effectRef>
+                        <a:fontRef idx="minor">
+                          <a:schemeClr val="tx1"/>
+                        </a:fontRef>
+                      </wps:style>
+                      <wps:bodyPr/>
+                    </wps:wsp>
+                  </a:graphicData>
+                </a:graphic>
+                <wp14:sizeRelV relativeFrom="margin">
+                  <wp14:pctHeight>0</wp14:pctHeight>
+                </wp14:sizeRelV>
+              </wp:anchor>
+            </w:drawing>
+          </mc:Choice>
+          <mc:Fallback>
+            <w:pict>
+              <v:line w14:anchorId="2D7FF1EE" id="Straight Connector 196" o:spid="_x0000_s1026" style="position:absolute;z-index:251755520;visibility:visible;mso-wrap-style:square;mso-height-percent:0;mso-wrap-distance-left:9pt;mso-wrap-distance-top:0;mso-wrap-distance-right:9pt;mso-wrap-distance-bottom:0;mso-position-horizontal:absolute;mso-position-horizontal-relative:text;mso-position-vertical:absolute;mso-position-vertical-relative:text;mso-height-percent:0;mso-height-relative:margin" from="219.2pt,31.35pt" to="219.2pt,130.15pt" o:gfxdata="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" strokecolor="black [3213]">
+                <v:stroke dashstyle="3 1" joinstyle="miter"/>
+              </v:line>
+            </w:pict>
+          </mc:Fallback>
+        </mc:AlternateContent>
+      </w:r>
+      <w:r>
+        <w:rPr>
+          <w:noProof/>
+          <w:lang w:eastAsia="nl-NL"/>
+        </w:rPr>
+        <mc:AlternateContent>
+          <mc:Choice Requires="wps">
+            <w:drawing>
+              <wp:anchor distT="0" distB="0" distL="114300" distR="114300" simplePos="0" relativeHeight="251753472" behindDoc="0" locked="0" layoutInCell="1" allowOverlap="1" wp14:anchorId="61DCC8FA" wp14:editId="6E1714D4">
+                <wp:simplePos x="0" y="0"/>
+                <wp:positionH relativeFrom="column">
+                  <wp:posOffset>1788459</wp:posOffset>
+                </wp:positionH>
+                <wp:positionV relativeFrom="paragraph">
+                  <wp:posOffset>1164514</wp:posOffset>
+                </wp:positionV>
+                <wp:extent cx="1190625" cy="192741"/>
+                <wp:effectExtent l="0" t="0" r="28575" b="17145"/>
+                <wp:wrapNone/>
+                <wp:docPr id="26" name="Rectangle 26"/>
+                <wp:cNvGraphicFramePr/>
+                <a:graphic xmlns:a="http://schemas.openxmlformats.org/drawingml/2006/main">
+                  <a:graphicData uri="http://schemas.microsoft.com/office/word/2010/wordprocessingShape">
+                    <wps:wsp>
+                      <wps:cNvSpPr/>
+                      <wps:spPr>
+                        <a:xfrm>
+                          <a:off x="0" y="0"/>
+                          <a:ext cx="1190625" cy="192741"/>
+                        </a:xfrm>
+                        <a:prstGeom prst="rect">
+                          <a:avLst/>
+                        </a:prstGeom>
+                        <a:solidFill>
+                          <a:schemeClr val="bg1"/>
+                        </a:solidFill>
+                        <a:ln w="9525">
+                          <a:solidFill>
+                            <a:schemeClr val="tx1">
+                              <a:lumMod val="75000"/>
+                              <a:lumOff val="25000"/>
+                            </a:schemeClr>
+                          </a:solidFill>
+                        </a:ln>
+                      </wps:spPr>
+                      <wps:style>
+                        <a:lnRef idx="2">
+                          <a:schemeClr val="accent1">
+                            <a:shade val="50000"/>
+                          </a:schemeClr>
+                        </a:lnRef>
+                        <a:fillRef idx="1">
+                          <a:schemeClr val="accent1"/>
+                        </a:fillRef>
+                        <a:effectRef idx="0">
+                          <a:schemeClr val="accent1"/>
+                        </a:effectRef>
+                        <a:fontRef idx="minor">
+                          <a:schemeClr val="lt1"/>
+                        </a:fontRef>
+                      </wps:style>
+                      <wps:bodyPr rot="0" spcFirstLastPara="0" vertOverflow="overflow" horzOverflow="overflow" vert="horz" wrap="square" lIns="91440" tIns="45720" rIns="91440" bIns="45720" numCol="1" spcCol="0" rtlCol="0" fromWordArt="0" anchor="ctr" anchorCtr="0" forceAA="0" compatLnSpc="1">
+                        <a:prstTxWarp prst="textNoShape">
+                          <a:avLst/>
+                        </a:prstTxWarp>
+                        <a:noAutofit/>
+                      </wps:bodyPr>
+                    </wps:wsp>
+                  </a:graphicData>
+                </a:graphic>
+                <wp14:sizeRelH relativeFrom="margin">
+                  <wp14:pctWidth>0</wp14:pctWidth>
+                </wp14:sizeRelH>
+                <wp14:sizeRelV relativeFrom="margin">
+                  <wp14:pctHeight>0</wp14:pctHeight>
+                </wp14:sizeRelV>
+              </wp:anchor>
+            </w:drawing>
+          </mc:Choice>
+          <mc:Fallback>
+            <w:pict>
+              <v:rect w14:anchorId="453F7F69" id="Rectangle 26" o:spid="_x0000_s1026" style="position:absolute;margin-left:140.8pt;margin-top:91.7pt;width:93.75pt;height:15.2pt;z-index:251753472;visibility:visible;mso-wrap-style:square;mso-width-percent:0;mso-height-percent:0;mso-wrap-distance-left:9pt;mso-wrap-distance-top:0;mso-wrap-distance-right:9pt;mso-wrap-distance-bottom:0;mso-position-horizontal:absolute;mso-position-horizontal-relative:text;mso-position-vertical:absolute;mso-position-vertical-relative:text;mso-width-percent:0;mso-height-percent:0;mso-width-relative:margin;mso-height-relative:margin;v-text-anchor:middle" o:gfxdata="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" fillcolor="white [3212]" strokecolor="#404040 [2429]"/>
+            </w:pict>
+          </mc:Fallback>
+        </mc:AlternateContent>
+      </w:r>
+      <w:r>
+        <w:rPr>
+          <w:noProof/>
+          <w:lang w:eastAsia="nl-NL"/>
+        </w:rPr>
+        <mc:AlternateContent>
+          <mc:Choice Requires="wps">
+            <w:drawing>
+              <wp:anchor distT="45720" distB="45720" distL="114300" distR="114300" simplePos="0" relativeHeight="251751424" behindDoc="0" locked="0" layoutInCell="1" allowOverlap="1" wp14:anchorId="01E69EC6" wp14:editId="0765CF13">
+                <wp:simplePos x="0" y="0"/>
+                <wp:positionH relativeFrom="column">
+                  <wp:posOffset>1270000</wp:posOffset>
+                </wp:positionH>
+                <wp:positionV relativeFrom="paragraph">
+                  <wp:posOffset>17780</wp:posOffset>
+                </wp:positionV>
+                <wp:extent cx="437515" cy="2178050"/>
+                <wp:effectExtent l="0" t="0" r="635" b="0"/>
+                <wp:wrapNone/>
+                <wp:docPr id="14" name="Text Box 2"/>
+                <wp:cNvGraphicFramePr>
+                  <a:graphicFrameLocks xmlns:a="http://schemas.openxmlformats.org/drawingml/2006/main"/>
+                </wp:cNvGraphicFramePr>
+                <a:graphic xmlns:a="http://schemas.openxmlformats.org/drawingml/2006/main">
+                  <a:graphicData uri="http://schemas.microsoft.com/office/word/2010/wordprocessingShape">
+                    <wps:wsp>
+                      <wps:cNvSpPr txBox="1">
+                        <a:spLocks noChangeArrowheads="1"/>
+                      </wps:cNvSpPr>
+                      <wps:spPr bwMode="auto">
+                        <a:xfrm>
+                          <a:off x="0" y="0"/>
+                          <a:ext cx="437515" cy="2178050"/>
+                        </a:xfrm>
+                        <a:prstGeom prst="rect">
+                          <a:avLst/>
+                        </a:prstGeom>
+                        <a:solidFill>
+                          <a:schemeClr val="bg1"/>
+                        </a:solidFill>
+                        <a:ln w="9525">
+                          <a:noFill/>
+                          <a:miter lim="800000"/>
+                          <a:headEnd/>
+                          <a:tailEnd/>
+                        </a:ln>
+                      </wps:spPr>
+                      <wps:txbx>
+                        <w:txbxContent>
+                          <w:p>
+                            <w:pPr>
+                              <w:spacing w:line="480" w:lineRule="auto"/>
+                              <w:jc w:val="right"/>
+                              <w:rPr>
+                                <w:rFonts w:eastAsiaTheme="minorEastAsia"/>
+                                <w:sz w:val="28"/>
+                                <w:szCs w:val="30"/>
+                                <w:lang w:val="en-US"/>
+                              </w:rPr>
+                            </w:pPr>
+                            <m:oMathPara>
+                              <m:oMath>
+                                <m:sSub>
+                                  <m:sSubPr>
+                                    <m:ctrlPr>
+                                      <w:rPr>
+                                        <w:rFonts w:ascii="Cambria Math" w:hAnsi="Cambria Math"/>
+                                        <w:i/>
+                                        <w:sz w:val="28"/>
+                                        <w:szCs w:val="30"/>
+                                        <w:lang w:val="en-US"/>
+                                      </w:rPr>
+                                    </m:ctrlPr>
+                                  </m:sSubPr>
+                                  <m:e>
+                                    <m:r>
+                                      <w:rPr>
+                                        <w:rFonts w:ascii="Cambria Math" w:hAnsi="Cambria Math"/>
+                                        <w:sz w:val="28"/>
+                                        <w:szCs w:val="30"/>
+                                        <w:lang w:val="en-US"/>
+                                      </w:rPr>
+                                      <m:t>τ</m:t>
+                                    </m:r>
+                                  </m:e>
+                                  <m:sub>
+                                    <m:r>
+                                      <w:rPr>
+                                        <w:rFonts w:ascii="Cambria Math" w:hAnsi="Cambria Math"/>
+                                        <w:sz w:val="28"/>
+                                        <w:szCs w:val="30"/>
+                                        <w:lang w:val="en-US"/>
+                                      </w:rPr>
+                                      <m:t>p</m:t>
+                                    </m:r>
+                                  </m:sub>
+                                </m:sSub>
+                              </m:oMath>
+                            </m:oMathPara>
+                          </w:p>
+                          <w:p>
+                            <w:pPr>
+                              <w:spacing w:line="480" w:lineRule="auto"/>
+                              <w:jc w:val="right"/>
+                              <w:rPr>
+                                <w:rFonts w:eastAsiaTheme="minorEastAsia"/>
+                                <w:sz w:val="28"/>
+                                <w:szCs w:val="30"/>
+                                <w:lang w:val="en-US"/>
+                              </w:rPr>
+                            </w:pPr>
+                            <m:oMathPara>
+                              <m:oMath>
+                                <m:sSub>
+                                  <m:sSubPr>
+                                    <m:ctrlPr>
+                                      <w:rPr>
+                                        <w:rFonts w:ascii="Cambria Math" w:hAnsi="Cambria Math"/>
+                                        <w:i/>
+                                        <w:sz w:val="28"/>
+                                        <w:szCs w:val="30"/>
+                                        <w:lang w:val="en-US"/>
+                                      </w:rPr>
+                                    </m:ctrlPr>
+                                  </m:sSubPr>
+                                  <m:e>
+                                    <m:r>
+                                      <w:rPr>
+                                        <w:rFonts w:ascii="Cambria Math" w:hAnsi="Cambria Math"/>
+                                        <w:sz w:val="28"/>
+                                        <w:szCs w:val="30"/>
+                                        <w:lang w:val="en-US"/>
+                                      </w:rPr>
+                                      <m:t>τ</m:t>
+                                    </m:r>
+                                  </m:e>
+                                  <m:sub>
+                                    <m:r>
+                                      <w:rPr>
+                                        <w:rFonts w:ascii="Cambria Math" w:hAnsi="Cambria Math"/>
+                                        <w:sz w:val="28"/>
+                                        <w:szCs w:val="30"/>
+                                        <w:lang w:val="en-US"/>
+                                      </w:rPr>
+                                      <m:t>e</m:t>
+                                    </m:r>
+                                  </m:sub>
+                                </m:sSub>
+                              </m:oMath>
+                            </m:oMathPara>
+                          </w:p>
+                          <w:p>
+                            <w:pPr>
+                              <w:spacing w:line="480" w:lineRule="auto"/>
+                              <w:jc w:val="right"/>
+                              <w:rPr>
+                                <w:rFonts w:eastAsiaTheme="minorEastAsia"/>
+                                <w:sz w:val="28"/>
+                                <w:szCs w:val="30"/>
+                                <w:lang w:val="en-US"/>
+                              </w:rPr>
+                            </w:pPr>
+                            <m:oMathPara>
+                              <m:oMath>
+                                <m:sSub>
+                                  <m:sSubPr>
+                                    <m:ctrlPr>
+                                      <w:rPr>
+                                        <w:rFonts w:ascii="Cambria Math" w:hAnsi="Cambria Math"/>
+                                        <w:i/>
+                                        <w:sz w:val="28"/>
+                                        <w:szCs w:val="30"/>
+                                        <w:lang w:val="en-US"/>
+                                      </w:rPr>
+                                    </m:ctrlPr>
+                                  </m:sSubPr>
+                                  <m:e>
+                                    <m:r>
+                                      <w:rPr>
+                                        <w:rFonts w:ascii="Cambria Math" w:hAnsi="Cambria Math"/>
+                                        <w:sz w:val="28"/>
+                                        <w:szCs w:val="30"/>
+                                        <w:lang w:val="en-US"/>
+                                      </w:rPr>
+                                      <m:t>τ</m:t>
+                                    </m:r>
+                                  </m:e>
+                                  <m:sub>
+                                    <m:r>
+                                      <w:rPr>
+                                        <w:rFonts w:ascii="Cambria Math" w:hAnsi="Cambria Math"/>
+                                        <w:sz w:val="28"/>
+                                        <w:szCs w:val="30"/>
+                                        <w:lang w:val="en-US"/>
+                                      </w:rPr>
+                                      <m:t>d</m:t>
+                                    </m:r>
+                                  </m:sub>
+                                </m:sSub>
+                              </m:oMath>
+                            </m:oMathPara>
+                          </w:p>
+                          <w:p>
+                            <w:pPr>
+                              <w:spacing w:line="480" w:lineRule="auto"/>
+                              <w:jc w:val="right"/>
+                              <w:rPr>
+                                <w:rFonts w:eastAsiaTheme="minorEastAsia"/>
+                                <w:sz w:val="28"/>
+                                <w:szCs w:val="30"/>
+                                <w:lang w:val="en-US"/>
+                              </w:rPr>
+                            </w:pPr>
+                            <m:oMathPara>
+                              <m:oMath>
+                                <m:sSub>
+                                  <m:sSubPr>
+                                    <m:ctrlPr>
+                                      <w:rPr>
+                                        <w:rFonts w:ascii="Cambria Math" w:hAnsi="Cambria Math"/>
+                                        <w:i/>
+                                        <w:sz w:val="28"/>
+                                        <w:szCs w:val="30"/>
+                                        <w:lang w:val="en-US"/>
+                                      </w:rPr>
+                                    </m:ctrlPr>
+                                  </m:sSubPr>
+                                  <m:e>
+                                    <m:r>
+                                      <w:rPr>
+                                        <w:rFonts w:ascii="Cambria Math" w:hAnsi="Cambria Math"/>
+                                        <w:sz w:val="28"/>
+                                        <w:szCs w:val="30"/>
+                                        <w:lang w:val="en-US"/>
+                                      </w:rPr>
+                                      <m:t>τ</m:t>
+                                    </m:r>
+                                  </m:e>
+                                  <m:sub>
+                                    <m:r>
+                                      <w:rPr>
+                                        <w:rFonts w:ascii="Cambria Math" w:hAnsi="Cambria Math"/>
+                                        <w:sz w:val="28"/>
+                                        <w:szCs w:val="30"/>
+                                        <w:lang w:val="en-US"/>
+                                      </w:rPr>
+                                      <m:t>i</m:t>
+                                    </m:r>
+                                  </m:sub>
+                                </m:sSub>
+                              </m:oMath>
+                            </m:oMathPara>
+                          </w:p>
+                          <w:p>
+                            <w:pPr>
+                              <w:spacing w:line="480" w:lineRule="auto"/>
+                              <w:jc w:val="right"/>
+                              <w:rPr>
+                                <w:sz w:val="28"/>
+                                <w:szCs w:val="30"/>
+                                <w:lang w:val="en-US"/>
+                              </w:rPr>
+                            </w:pPr>
+                          </w:p>
+                        </w:txbxContent>
+                      </wps:txbx>
+                      <wps:bodyPr rot="0" vert="horz" wrap="square" lIns="91440" tIns="45720" rIns="91440" bIns="45720" anchor="t" anchorCtr="0">
+                        <a:noAutofit/>
+                      </wps:bodyPr>
+                    </wps:wsp>
+                  </a:graphicData>
+                </a:graphic>
+                <wp14:sizeRelH relativeFrom="margin">
+                  <wp14:pctWidth>0</wp14:pctWidth>
+                </wp14:sizeRelH>
+                <wp14:sizeRelV relativeFrom="margin">
+                  <wp14:pctHeight>0</wp14:pctHeight>
+                </wp14:sizeRelV>
+              </wp:anchor>
+            </w:drawing>
+          </mc:Choice>
+          <mc:Fallback>
+            <w:pict>
+              <v:shape w14:anchorId="01E69EC6" id="_x0000_s1043" type="#_x0000_t202" style="position:absolute;left:0;text-align:left;margin-left:100pt;margin-top:1.4pt;width:34.45pt;height:171.5pt;z-index:251751424;visibility:visible;mso-wrap-style:square;mso-width-percent:0;mso-height-percent:0;mso-wrap-distance-left:9pt;mso-wrap-distance-top:3.6pt;mso-wrap-distance-right:9pt;mso-wrap-distance-bottom:3.6pt;mso-position-horizontal:absolute;mso-position-horizontal-relative:text;mso-position-vertical:absolute;mso-position-vertical-relative:text;mso-width-percent:0;mso-height-percent:0;mso-width-relative:margin;mso-height-relative:margin;v-text-anchor:top" o:gfxdata="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" fillcolor="white [3212]" stroked="f">
+                <v:textbox>
+                  <w:txbxContent>
+                    <w:p>
+                      <w:pPr>
+                        <w:spacing w:line="480" w:lineRule="auto"/>
+                        <w:jc w:val="right"/>
+                        <w:rPr>
+                          <w:rFonts w:eastAsiaTheme="minorEastAsia"/>
+                          <w:sz w:val="28"/>
+                          <w:szCs w:val="30"/>
+                          <w:lang w:val="en-US"/>
+                        </w:rPr>
+                      </w:pPr>
+                      <m:oMathPara>
+                        <m:oMath>
+                          <m:sSub>
+                            <m:sSubPr>
+                              <m:ctrlPr>
+                                <w:rPr>
+                                  <w:rFonts w:ascii="Cambria Math" w:hAnsi="Cambria Math"/>
+                                  <w:i/>
+                                  <w:sz w:val="28"/>
+                                  <w:szCs w:val="30"/>
+                                  <w:lang w:val="en-US"/>
+                                </w:rPr>
+                              </m:ctrlPr>
+                            </m:sSubPr>
+                            <m:e>
+                              <m:r>
+                                <w:rPr>
+                                  <w:rFonts w:ascii="Cambria Math" w:hAnsi="Cambria Math"/>
+                                  <w:sz w:val="28"/>
+                                  <w:szCs w:val="30"/>
+                                  <w:lang w:val="en-US"/>
+                                </w:rPr>
+                                <m:t>τ</m:t>
+                              </m:r>
+                            </m:e>
+                            <m:sub>
+                              <m:r>
+                                <w:rPr>
+                                  <w:rFonts w:ascii="Cambria Math" w:hAnsi="Cambria Math"/>
+                                  <w:sz w:val="28"/>
+                                  <w:szCs w:val="30"/>
+                                  <w:lang w:val="en-US"/>
+                                </w:rPr>
+                                <m:t>p</m:t>
+                              </m:r>
+                            </m:sub>
+                          </m:sSub>
+                        </m:oMath>
+                      </m:oMathPara>
+                    </w:p>
+                    <w:p>
+                      <w:pPr>
+                        <w:spacing w:line="480" w:lineRule="auto"/>
+                        <w:jc w:val="right"/>
+                        <w:rPr>
+                          <w:rFonts w:eastAsiaTheme="minorEastAsia"/>
+                          <w:sz w:val="28"/>
+                          <w:szCs w:val="30"/>
+                          <w:lang w:val="en-US"/>
+                        </w:rPr>
+                      </w:pPr>
+                      <m:oMathPara>
+                        <m:oMath>
+                          <m:sSub>
+                            <m:sSubPr>
+                              <m:ctrlPr>
+                                <w:rPr>
+                                  <w:rFonts w:ascii="Cambria Math" w:hAnsi="Cambria Math"/>
+                                  <w:i/>
+                                  <w:sz w:val="28"/>
+                                  <w:szCs w:val="30"/>
+                                  <w:lang w:val="en-US"/>
+                                </w:rPr>
+                              </m:ctrlPr>
+                            </m:sSubPr>
+                            <m:e>
+                              <m:r>
+                                <w:rPr>
+                                  <w:rFonts w:ascii="Cambria Math" w:hAnsi="Cambria Math"/>
+                                  <w:sz w:val="28"/>
+                                  <w:szCs w:val="30"/>
+                                  <w:lang w:val="en-US"/>
+                                </w:rPr>
+                                <m:t>τ</m:t>
+                              </m:r>
+                            </m:e>
+                            <m:sub>
+                              <m:r>
+                                <w:rPr>
+                                  <w:rFonts w:ascii="Cambria Math" w:hAnsi="Cambria Math"/>
+                                  <w:sz w:val="28"/>
+                                  <w:szCs w:val="30"/>
+                                  <w:lang w:val="en-US"/>
+                                </w:rPr>
+                                <m:t>e</m:t>
+                              </m:r>
+                            </m:sub>
+                          </m:sSub>
+                        </m:oMath>
+                      </m:oMathPara>
+                    </w:p>
+                    <w:p>
+                      <w:pPr>
+                        <w:spacing w:line="480" w:lineRule="auto"/>
+                        <w:jc w:val="right"/>
+                        <w:rPr>
+                          <w:rFonts w:eastAsiaTheme="minorEastAsia"/>
+                          <w:sz w:val="28"/>
+                          <w:szCs w:val="30"/>
+                          <w:lang w:val="en-US"/>
+                        </w:rPr>
+                      </w:pPr>
+                      <m:oMathPara>
+                        <m:oMath>
+                          <m:sSub>
+                            <m:sSubPr>
+                              <m:ctrlPr>
+                                <w:rPr>
+                                  <w:rFonts w:ascii="Cambria Math" w:hAnsi="Cambria Math"/>
+                                  <w:i/>
+                                  <w:sz w:val="28"/>
+                                  <w:szCs w:val="30"/>
+                                  <w:lang w:val="en-US"/>
+                                </w:rPr>
+                              </m:ctrlPr>
+                            </m:sSubPr>
+                            <m:e>
+                              <m:r>
+                                <w:rPr>
+                                  <w:rFonts w:ascii="Cambria Math" w:hAnsi="Cambria Math"/>
+                                  <w:sz w:val="28"/>
+                                  <w:szCs w:val="30"/>
+                                  <w:lang w:val="en-US"/>
+                                </w:rPr>
+                                <m:t>τ</m:t>
+                              </m:r>
+                            </m:e>
+                            <m:sub>
+                              <m:r>
+                                <w:rPr>
+                                  <w:rFonts w:ascii="Cambria Math" w:hAnsi="Cambria Math"/>
+                                  <w:sz w:val="28"/>
+                                  <w:szCs w:val="30"/>
+                                  <w:lang w:val="en-US"/>
+                                </w:rPr>
+                                <m:t>d</m:t>
+                              </m:r>
+                            </m:sub>
+                          </m:sSub>
+                        </m:oMath>
+                      </m:oMathPara>
+                    </w:p>
+                    <w:p>
+                      <w:pPr>
+                        <w:spacing w:line="480" w:lineRule="auto"/>
+                        <w:jc w:val="right"/>
+                        <w:rPr>
+                          <w:rFonts w:eastAsiaTheme="minorEastAsia"/>
+                          <w:sz w:val="28"/>
+                          <w:szCs w:val="30"/>
+                          <w:lang w:val="en-US"/>
+                        </w:rPr>
+                      </w:pPr>
+                      <m:oMathPara>
+                        <m:oMath>
+                          <m:sSub>
+                            <m:sSubPr>
+                              <m:ctrlPr>
+                                <w:rPr>
+                                  <w:rFonts w:ascii="Cambria Math" w:hAnsi="Cambria Math"/>
+                                  <w:i/>
+                                  <w:sz w:val="28"/>
+                                  <w:szCs w:val="30"/>
+                                  <w:lang w:val="en-US"/>
+                                </w:rPr>
+                              </m:ctrlPr>
+                            </m:sSubPr>
+                            <m:e>
+                              <m:r>
+                                <w:rPr>
+                                  <w:rFonts w:ascii="Cambria Math" w:hAnsi="Cambria Math"/>
+                                  <w:sz w:val="28"/>
+                                  <w:szCs w:val="30"/>
+                                  <w:lang w:val="en-US"/>
+                                </w:rPr>
+                                <m:t>τ</m:t>
+                              </m:r>
+                            </m:e>
+                            <m:sub>
+                              <m:r>
+                                <w:rPr>
+                                  <w:rFonts w:ascii="Cambria Math" w:hAnsi="Cambria Math"/>
+                                  <w:sz w:val="28"/>
+                                  <w:szCs w:val="30"/>
+                                  <w:lang w:val="en-US"/>
+                                </w:rPr>
+                                <m:t>i</m:t>
+                              </m:r>
+                            </m:sub>
+                          </m:sSub>
+                        </m:oMath>
+                      </m:oMathPara>
+                    </w:p>
+                    <w:p>
+                      <w:pPr>
+                        <w:spacing w:line="480" w:lineRule="auto"/>
+                        <w:jc w:val="right"/>
+                        <w:rPr>
+                          <w:sz w:val="28"/>
+                          <w:szCs w:val="30"/>
+                          <w:lang w:val="en-US"/>
+                        </w:rPr>
+                      </w:pPr>
+                    </w:p>
+                  </w:txbxContent>
+                </v:textbox>
+              </v:shape>
+            </w:pict>
+          </mc:Fallback>
+        </mc:AlternateContent>
+      </w:r>
+      <w:r>
+        <w:rPr>
+          <w:noProof/>
+          <w:lang w:eastAsia="nl-NL"/>
+        </w:rPr>
+        <w:drawing>
+          <wp:inline distT="0" distB="0" distL="0" distR="0" wp14:anchorId="72BDFBDC" wp14:editId="052B0DC9">
+            <wp:extent cx="2276475" cy="2228850"/>
+            <wp:effectExtent l="0" t="0" r="9525" b="0"/>
+            <wp:docPr id="11" name="Picture 11"/>
+            <wp:cNvGraphicFramePr>
+              <a:graphicFrameLocks xmlns:a="http://schemas.openxmlformats.org/drawingml/2006/main" noChangeAspect="1"/>
+            </wp:cNvGraphicFramePr>
+            <a:graphic xmlns:a="http://schemas.openxmlformats.org/drawingml/2006/main">
+              <a:graphicData uri="http://schemas.openxmlformats.org/drawingml/2006/picture">
+                <pic:pic xmlns:pic="http://schemas.openxmlformats.org/drawingml/2006/picture">
+                  <pic:nvPicPr>
+                    <pic:cNvPr id="1" name=""/>
+                    <pic:cNvPicPr/>
+                  </pic:nvPicPr>
+                  <pic:blipFill>
+                    <a:blip r:embed="rId9"/>
+                    <a:stretch>
+                      <a:fillRect/>
+                    </a:stretch>
+                  </pic:blipFill>
+                  <pic:spPr>
+                    <a:xfrm>
+                      <a:off x="0" y="0"/>
+                      <a:ext cx="2276475" cy="2228850"/>
+                    </a:xfrm>
+                    <a:prstGeom prst="rect">
+                      <a:avLst/>
+                    </a:prstGeom>
+                  </pic:spPr>
+                </pic:pic>
+              </a:graphicData>
+            </a:graphic>
+          </wp:inline>
         </w:drawing>
       </w:r>
     </w:p>

</xml_diff>